<commit_message>
v2.0 - 3D part 1 started
</commit_message>
<xml_diff>
--- a/gravity_guy_2D - part 6.docx
+++ b/gravity_guy_2D - part 6.docx
@@ -211,13 +211,19 @@
         <w:pStyle w:val="labsheettitle"/>
       </w:pPr>
       <w:r>
-        <w:t>Part 4</w:t>
+        <w:t xml:space="preserve">Part </w:t>
+      </w:r>
+      <w:r>
+        <w:t>6</w:t>
       </w:r>
       <w:r>
         <w:t xml:space="preserve"> – </w:t>
       </w:r>
       <w:r>
-        <w:t>ideas for improving the game …</w:t>
+        <w:t>and there’s even more</w:t>
+      </w:r>
+      <w:r>
+        <w:t xml:space="preserve"> …</w:t>
       </w:r>
     </w:p>
     <w:p/>
@@ -610,8 +616,6 @@
         <w:pageBreakBefore/>
         <w:ind w:left="431" w:hanging="431"/>
       </w:pPr>
-      <w:bookmarkStart w:id="0" w:name="_GoBack"/>
-      <w:bookmarkEnd w:id="0"/>
       <w:r>
         <w:lastRenderedPageBreak/>
         <w:t>TOPIC</w:t>
@@ -640,7 +644,7 @@
       </w:pPr>
       <w:r>
         <w:lastRenderedPageBreak/>
-        <w:t>Solves the multiple deaths when hits spikes objects problem</w:t>
+        <w:t>Simple timers</w:t>
       </w:r>
     </w:p>
     <w:p>
@@ -649,12 +653,20 @@
         <w:keepNext w:val="0"/>
       </w:pPr>
       <w:r>
-        <w:t>New features / skills to be learned in this part of the tutorial</w:t>
+        <w:t xml:space="preserve">In many games there is some form of countdown or </w:t>
+      </w:r>
+      <w:proofErr w:type="spellStart"/>
+      <w:r>
+        <w:t>countup</w:t>
+      </w:r>
+      <w:proofErr w:type="spellEnd"/>
+      <w:r>
+        <w:t xml:space="preserve"> timer …</w:t>
       </w:r>
     </w:p>
     <w:p>
       <w:r>
-        <w:t>In this part of the tutorial you will add the following features to our game:</w:t>
+        <w:t>Examples of timers in games include:</w:t>
       </w:r>
     </w:p>
     <w:p>
@@ -664,15 +676,9 @@
           <w:ilvl w:val="0"/>
           <w:numId w:val="8"/>
         </w:numPr>
-        <w:rPr>
-          <w:i/>
-        </w:rPr>
-      </w:pPr>
-      <w:r>
-        <w:rPr>
-          <w:i/>
-        </w:rPr>
-        <w:t>Timer</w:t>
+      </w:pPr>
+      <w:r>
+        <w:t>Lose life if level not complete before countdown timer gets to zero</w:t>
       </w:r>
     </w:p>
     <w:p>
@@ -682,65 +688,9 @@
           <w:ilvl w:val="0"/>
           <w:numId w:val="8"/>
         </w:numPr>
-        <w:rPr>
-          <w:i/>
-        </w:rPr>
-      </w:pPr>
-      <w:r>
-        <w:rPr>
-          <w:i/>
-        </w:rPr>
-        <w:t>Data driven …</w:t>
-      </w:r>
-    </w:p>
-    <w:p>
-      <w:pPr>
-        <w:rPr>
-          <w:i/>
-        </w:rPr>
-      </w:pPr>
-    </w:p>
-    <w:p>
-      <w:pPr>
-        <w:rPr>
-          <w:i/>
-        </w:rPr>
-      </w:pPr>
-    </w:p>
-    <w:p>
-      <w:pPr>
-        <w:rPr>
-          <w:i/>
-        </w:rPr>
-      </w:pPr>
-    </w:p>
-    <w:p>
-      <w:pPr>
-        <w:keepNext/>
-      </w:pPr>
-    </w:p>
-    <w:p>
-      <w:pPr>
-        <w:pStyle w:val="Heading2"/>
-      </w:pPr>
-      <w:r>
-        <w:t xml:space="preserve">Nice display – </w:t>
-      </w:r>
-      <w:proofErr w:type="spellStart"/>
-      <w:r>
-        <w:t>GUIText</w:t>
-      </w:r>
-      <w:proofErr w:type="spellEnd"/>
-      <w:r>
-        <w:t xml:space="preserve"> objects (with shadow)</w:t>
-      </w:r>
-    </w:p>
-    <w:p>
-      <w:pPr>
-        <w:keepNext/>
-      </w:pPr>
-      <w:r>
-        <w:t>Xxx</w:t>
+      </w:pPr>
+      <w:r>
+        <w:t>Pick up a shield of invulnerability, that lasts for 2 seconds</w:t>
       </w:r>
     </w:p>
     <w:p>
@@ -750,106 +700,2593 @@
           <w:ilvl w:val="0"/>
           <w:numId w:val="8"/>
         </w:numPr>
-        <w:rPr>
-          <w:i/>
-        </w:rPr>
-      </w:pPr>
-      <w:r>
-        <w:rPr>
-          <w:i/>
-        </w:rPr>
-        <w:t xml:space="preserve">Display scores using </w:t>
-      </w:r>
-      <w:proofErr w:type="spellStart"/>
-      <w:r>
-        <w:rPr>
-          <w:i/>
-        </w:rPr>
-        <w:t>GUIText</w:t>
-      </w:r>
-      <w:proofErr w:type="spellEnd"/>
-      <w:r>
-        <w:rPr>
-          <w:i/>
-        </w:rPr>
-        <w:t xml:space="preserve"> </w:t>
-      </w:r>
-      <w:proofErr w:type="spellStart"/>
-      <w:r>
-        <w:rPr>
-          <w:i/>
-        </w:rPr>
-        <w:t>gameObjects</w:t>
-      </w:r>
-      <w:proofErr w:type="spellEnd"/>
-      <w:r>
-        <w:rPr>
-          <w:i/>
-        </w:rPr>
-        <w:t>, rather than scripted Labels</w:t>
+      </w:pPr>
+      <w:r>
+        <w:t>Drop a bomb that will explode in 5 seconds</w:t>
       </w:r>
     </w:p>
     <w:p>
       <w:pPr>
-        <w:keepNext/>
-      </w:pPr>
+        <w:pStyle w:val="ListParagraph"/>
+        <w:numPr>
+          <w:ilvl w:val="0"/>
+          <w:numId w:val="8"/>
+        </w:numPr>
+      </w:pPr>
+      <w:r>
+        <w:t>Survive as long as possible during a bonus mini-level, and for each 10 seconds you survive you get an extra life / more money etc.</w:t>
+      </w:r>
     </w:p>
     <w:p>
       <w:pPr>
-        <w:pStyle w:val="Heading2"/>
-      </w:pPr>
-      <w:r>
-        <w:t>Projectiles</w:t>
+        <w:pStyle w:val="ListParagraph"/>
+        <w:numPr>
+          <w:ilvl w:val="0"/>
+          <w:numId w:val="8"/>
+        </w:numPr>
+      </w:pPr>
+      <w:r>
+        <w:t xml:space="preserve">And so on… </w:t>
       </w:r>
     </w:p>
     <w:p>
       <w:pPr>
-        <w:keepNext/>
-      </w:pPr>
-      <w:proofErr w:type="gramStart"/>
-      <w:r>
-        <w:t>xxx</w:t>
-      </w:r>
-      <w:proofErr w:type="gramEnd"/>
+        <w:pStyle w:val="Heading2"/>
+        <w:keepNext w:val="0"/>
+      </w:pPr>
+      <w:r>
+        <w:t xml:space="preserve">The </w:t>
+      </w:r>
+      <w:proofErr w:type="spellStart"/>
+      <w:r>
+        <w:t>CountdownTimer.cs</w:t>
+      </w:r>
+      <w:proofErr w:type="spellEnd"/>
+      <w:r>
+        <w:t xml:space="preserve"> script</w:t>
+      </w:r>
     </w:p>
     <w:p>
-      <w:pPr>
-        <w:rPr>
-          <w:i/>
-        </w:rPr>
-      </w:pPr>
+      <w:r>
+        <w:t xml:space="preserve">Add an instance of the provided </w:t>
+      </w:r>
+      <w:proofErr w:type="spellStart"/>
+      <w:r>
+        <w:t>CountdownTimer.cs</w:t>
+      </w:r>
+      <w:proofErr w:type="spellEnd"/>
+      <w:r>
+        <w:t xml:space="preserve"> script to the Main Camera:</w:t>
+      </w:r>
     </w:p>
     <w:p>
       <w:pPr>
-        <w:rPr>
-          <w:i/>
-        </w:rPr>
-      </w:pPr>
+        <w:pStyle w:val="ListParagraph"/>
+        <w:numPr>
+          <w:ilvl w:val="0"/>
+          <w:numId w:val="32"/>
+        </w:numPr>
+      </w:pPr>
+      <w:r>
+        <w:t xml:space="preserve">Select the </w:t>
+      </w:r>
+      <w:r>
+        <w:rPr>
+          <w:b/>
+        </w:rPr>
+        <w:t>Main Camera</w:t>
+      </w:r>
+      <w:r>
+        <w:t xml:space="preserve"> in the </w:t>
+      </w:r>
+      <w:r>
+        <w:rPr>
+          <w:b/>
+        </w:rPr>
+        <w:t>Hierarchy</w:t>
+      </w:r>
     </w:p>
     <w:p>
       <w:pPr>
-        <w:keepNext/>
-      </w:pPr>
+        <w:pStyle w:val="ListParagraph"/>
+        <w:numPr>
+          <w:ilvl w:val="0"/>
+          <w:numId w:val="32"/>
+        </w:numPr>
+      </w:pPr>
+      <w:r>
+        <w:t xml:space="preserve">Drag a copy of the </w:t>
+      </w:r>
+      <w:proofErr w:type="spellStart"/>
+      <w:r>
+        <w:rPr>
+          <w:b/>
+        </w:rPr>
+        <w:t>CountdownTime</w:t>
+      </w:r>
+      <w:proofErr w:type="spellEnd"/>
+      <w:r>
+        <w:t xml:space="preserve"> script to the </w:t>
+      </w:r>
+      <w:r>
+        <w:rPr>
+          <w:b/>
+        </w:rPr>
+        <w:t>Inspector</w:t>
+      </w:r>
+      <w:r>
+        <w:t xml:space="preserve"> (or directly onto the </w:t>
+      </w:r>
+      <w:r>
+        <w:rPr>
+          <w:b/>
+        </w:rPr>
+        <w:t>Main Camera</w:t>
+      </w:r>
+      <w:r>
+        <w:t>)</w:t>
+      </w:r>
     </w:p>
     <w:p>
       <w:pPr>
         <w:pStyle w:val="Heading2"/>
-      </w:pPr>
-      <w:r>
-        <w:t>Playtest your game</w:t>
+        <w:keepNext w:val="0"/>
+      </w:pPr>
+      <w:r>
+        <w:t xml:space="preserve">The </w:t>
+      </w:r>
+      <w:proofErr w:type="spellStart"/>
+      <w:r>
+        <w:t>GameGUI</w:t>
+      </w:r>
+      <w:proofErr w:type="spellEnd"/>
+      <w:r>
+        <w:t xml:space="preserve"> display of seconds remaining</w:t>
       </w:r>
     </w:p>
     <w:p>
-      <w:pPr>
-        <w:keepNext/>
-      </w:pPr>
-      <w:r>
-        <w:t>When player hits spikes, the ‘die’ sounds should play, when player hits cheese, the ‘yum’ sound should play – simples!</w:t>
+      <w:r>
+        <w:t>Write the following for your</w:t>
+      </w:r>
+      <w:r>
+        <w:t xml:space="preserve"> </w:t>
+      </w:r>
+      <w:proofErr w:type="spellStart"/>
+      <w:r>
+        <w:t>GameGUI</w:t>
+      </w:r>
+      <w:proofErr w:type="spellEnd"/>
+      <w:r>
+        <w:t xml:space="preserve"> script, so the user can see the seconds remaining for the countdown timer component:</w:t>
       </w:r>
     </w:p>
     <w:p>
       <w:pPr>
         <w:keepNext/>
+        <w:pBdr>
+          <w:top w:val="single" w:sz="4" w:space="1" w:color="auto"/>
+          <w:left w:val="single" w:sz="4" w:space="4" w:color="auto"/>
+          <w:bottom w:val="single" w:sz="4" w:space="1" w:color="auto"/>
+          <w:right w:val="single" w:sz="4" w:space="4" w:color="auto"/>
+        </w:pBdr>
+        <w:rPr>
+          <w:rFonts w:ascii="Courier New" w:hAnsi="Courier New" w:cs="Courier New"/>
+          <w:b/>
+          <w:bCs/>
+        </w:rPr>
+      </w:pPr>
+      <w:proofErr w:type="gramStart"/>
+      <w:r>
+        <w:rPr>
+          <w:rFonts w:ascii="Courier New" w:hAnsi="Courier New" w:cs="Courier New"/>
+          <w:b/>
+          <w:bCs/>
+        </w:rPr>
+        <w:t>using</w:t>
+      </w:r>
+      <w:proofErr w:type="gramEnd"/>
+      <w:r>
+        <w:rPr>
+          <w:rFonts w:ascii="Courier New" w:hAnsi="Courier New" w:cs="Courier New"/>
+          <w:b/>
+          <w:bCs/>
+        </w:rPr>
+        <w:t xml:space="preserve"> </w:t>
+      </w:r>
+      <w:proofErr w:type="spellStart"/>
+      <w:r>
+        <w:rPr>
+          <w:rFonts w:ascii="Courier New" w:hAnsi="Courier New" w:cs="Courier New"/>
+          <w:b/>
+          <w:bCs/>
+        </w:rPr>
+        <w:t>UnityEngine</w:t>
+      </w:r>
+      <w:proofErr w:type="spellEnd"/>
+      <w:r>
+        <w:rPr>
+          <w:rFonts w:ascii="Courier New" w:hAnsi="Courier New" w:cs="Courier New"/>
+          <w:b/>
+          <w:bCs/>
+        </w:rPr>
+        <w:t>;</w:t>
+      </w:r>
+    </w:p>
+    <w:p>
+      <w:pPr>
+        <w:keepNext/>
+        <w:pBdr>
+          <w:top w:val="single" w:sz="4" w:space="1" w:color="auto"/>
+          <w:left w:val="single" w:sz="4" w:space="4" w:color="auto"/>
+          <w:bottom w:val="single" w:sz="4" w:space="1" w:color="auto"/>
+          <w:right w:val="single" w:sz="4" w:space="4" w:color="auto"/>
+        </w:pBdr>
+        <w:rPr>
+          <w:rFonts w:ascii="Courier New" w:hAnsi="Courier New" w:cs="Courier New"/>
+          <w:b/>
+          <w:bCs/>
+        </w:rPr>
+      </w:pPr>
+      <w:proofErr w:type="gramStart"/>
+      <w:r>
+        <w:rPr>
+          <w:rFonts w:ascii="Courier New" w:hAnsi="Courier New" w:cs="Courier New"/>
+          <w:b/>
+          <w:bCs/>
+        </w:rPr>
+        <w:t>using</w:t>
+      </w:r>
+      <w:proofErr w:type="gramEnd"/>
+      <w:r>
+        <w:rPr>
+          <w:rFonts w:ascii="Courier New" w:hAnsi="Courier New" w:cs="Courier New"/>
+          <w:b/>
+          <w:bCs/>
+        </w:rPr>
+        <w:t xml:space="preserve"> </w:t>
+      </w:r>
+      <w:proofErr w:type="spellStart"/>
+      <w:r>
+        <w:rPr>
+          <w:rFonts w:ascii="Courier New" w:hAnsi="Courier New" w:cs="Courier New"/>
+          <w:b/>
+          <w:bCs/>
+        </w:rPr>
+        <w:t>System.Collections</w:t>
+      </w:r>
+      <w:proofErr w:type="spellEnd"/>
+      <w:r>
+        <w:rPr>
+          <w:rFonts w:ascii="Courier New" w:hAnsi="Courier New" w:cs="Courier New"/>
+          <w:b/>
+          <w:bCs/>
+        </w:rPr>
+        <w:t>;</w:t>
+      </w:r>
+    </w:p>
+    <w:p>
+      <w:pPr>
+        <w:keepNext/>
+        <w:pBdr>
+          <w:top w:val="single" w:sz="4" w:space="1" w:color="auto"/>
+          <w:left w:val="single" w:sz="4" w:space="4" w:color="auto"/>
+          <w:bottom w:val="single" w:sz="4" w:space="1" w:color="auto"/>
+          <w:right w:val="single" w:sz="4" w:space="4" w:color="auto"/>
+        </w:pBdr>
+        <w:rPr>
+          <w:rFonts w:ascii="Courier New" w:hAnsi="Courier New" w:cs="Courier New"/>
+          <w:b/>
+          <w:bCs/>
+        </w:rPr>
+      </w:pPr>
+    </w:p>
+    <w:p>
+      <w:pPr>
+        <w:keepNext/>
+        <w:pBdr>
+          <w:top w:val="single" w:sz="4" w:space="1" w:color="auto"/>
+          <w:left w:val="single" w:sz="4" w:space="4" w:color="auto"/>
+          <w:bottom w:val="single" w:sz="4" w:space="1" w:color="auto"/>
+          <w:right w:val="single" w:sz="4" w:space="4" w:color="auto"/>
+        </w:pBdr>
+        <w:rPr>
+          <w:rFonts w:ascii="Courier New" w:hAnsi="Courier New" w:cs="Courier New"/>
+          <w:b/>
+          <w:bCs/>
+        </w:rPr>
+      </w:pPr>
+      <w:proofErr w:type="gramStart"/>
+      <w:r>
+        <w:rPr>
+          <w:rFonts w:ascii="Courier New" w:hAnsi="Courier New" w:cs="Courier New"/>
+          <w:b/>
+          <w:bCs/>
+        </w:rPr>
+        <w:t>public</w:t>
+      </w:r>
+      <w:proofErr w:type="gramEnd"/>
+      <w:r>
+        <w:rPr>
+          <w:rFonts w:ascii="Courier New" w:hAnsi="Courier New" w:cs="Courier New"/>
+          <w:b/>
+          <w:bCs/>
+        </w:rPr>
+        <w:t xml:space="preserve"> class </w:t>
+      </w:r>
+      <w:proofErr w:type="spellStart"/>
+      <w:r>
+        <w:rPr>
+          <w:rFonts w:ascii="Courier New" w:hAnsi="Courier New" w:cs="Courier New"/>
+          <w:b/>
+          <w:bCs/>
+        </w:rPr>
+        <w:t>GameGUI</w:t>
+      </w:r>
+      <w:proofErr w:type="spellEnd"/>
+      <w:r>
+        <w:rPr>
+          <w:rFonts w:ascii="Courier New" w:hAnsi="Courier New" w:cs="Courier New"/>
+          <w:b/>
+          <w:bCs/>
+        </w:rPr>
+        <w:t xml:space="preserve"> : </w:t>
+      </w:r>
+      <w:proofErr w:type="spellStart"/>
+      <w:r>
+        <w:rPr>
+          <w:rFonts w:ascii="Courier New" w:hAnsi="Courier New" w:cs="Courier New"/>
+          <w:b/>
+          <w:bCs/>
+        </w:rPr>
+        <w:t>MonoBehaviour</w:t>
+      </w:r>
+      <w:proofErr w:type="spellEnd"/>
+      <w:r>
+        <w:rPr>
+          <w:rFonts w:ascii="Courier New" w:hAnsi="Courier New" w:cs="Courier New"/>
+          <w:b/>
+          <w:bCs/>
+        </w:rPr>
+        <w:t xml:space="preserve"> {</w:t>
+      </w:r>
+    </w:p>
+    <w:p>
+      <w:pPr>
+        <w:keepNext/>
+        <w:pBdr>
+          <w:top w:val="single" w:sz="4" w:space="1" w:color="auto"/>
+          <w:left w:val="single" w:sz="4" w:space="4" w:color="auto"/>
+          <w:bottom w:val="single" w:sz="4" w:space="1" w:color="auto"/>
+          <w:right w:val="single" w:sz="4" w:space="4" w:color="auto"/>
+        </w:pBdr>
+        <w:rPr>
+          <w:rFonts w:ascii="Courier New" w:hAnsi="Courier New" w:cs="Courier New"/>
+          <w:b/>
+          <w:bCs/>
+        </w:rPr>
+      </w:pPr>
+    </w:p>
+    <w:p>
+      <w:pPr>
+        <w:keepNext/>
+        <w:pBdr>
+          <w:top w:val="single" w:sz="4" w:space="1" w:color="auto"/>
+          <w:left w:val="single" w:sz="4" w:space="4" w:color="auto"/>
+          <w:bottom w:val="single" w:sz="4" w:space="1" w:color="auto"/>
+          <w:right w:val="single" w:sz="4" w:space="4" w:color="auto"/>
+        </w:pBdr>
+        <w:rPr>
+          <w:rFonts w:ascii="Courier New" w:hAnsi="Courier New" w:cs="Courier New"/>
+          <w:b/>
+          <w:bCs/>
+        </w:rPr>
+      </w:pPr>
+      <w:r>
+        <w:rPr>
+          <w:rFonts w:ascii="Courier New" w:hAnsi="Courier New" w:cs="Courier New"/>
+          <w:b/>
+          <w:bCs/>
+        </w:rPr>
+        <w:tab/>
+      </w:r>
+      <w:proofErr w:type="gramStart"/>
+      <w:r>
+        <w:rPr>
+          <w:rFonts w:ascii="Courier New" w:hAnsi="Courier New" w:cs="Courier New"/>
+          <w:b/>
+          <w:bCs/>
+        </w:rPr>
+        <w:t>private</w:t>
+      </w:r>
+      <w:proofErr w:type="gramEnd"/>
+      <w:r>
+        <w:rPr>
+          <w:rFonts w:ascii="Courier New" w:hAnsi="Courier New" w:cs="Courier New"/>
+          <w:b/>
+          <w:bCs/>
+        </w:rPr>
+        <w:t xml:space="preserve"> </w:t>
+      </w:r>
+      <w:proofErr w:type="spellStart"/>
+      <w:r>
+        <w:rPr>
+          <w:rFonts w:ascii="Courier New" w:hAnsi="Courier New" w:cs="Courier New"/>
+          <w:b/>
+          <w:bCs/>
+        </w:rPr>
+        <w:t>CountdownTimer</w:t>
+      </w:r>
+      <w:proofErr w:type="spellEnd"/>
+      <w:r>
+        <w:rPr>
+          <w:rFonts w:ascii="Courier New" w:hAnsi="Courier New" w:cs="Courier New"/>
+          <w:b/>
+          <w:bCs/>
+        </w:rPr>
+        <w:t xml:space="preserve"> </w:t>
+      </w:r>
+      <w:proofErr w:type="spellStart"/>
+      <w:r>
+        <w:rPr>
+          <w:rFonts w:ascii="Courier New" w:hAnsi="Courier New" w:cs="Courier New"/>
+          <w:b/>
+          <w:bCs/>
+        </w:rPr>
+        <w:t>myTimer</w:t>
+      </w:r>
+      <w:proofErr w:type="spellEnd"/>
+      <w:r>
+        <w:rPr>
+          <w:rFonts w:ascii="Courier New" w:hAnsi="Courier New" w:cs="Courier New"/>
+          <w:b/>
+          <w:bCs/>
+        </w:rPr>
+        <w:t>;</w:t>
+      </w:r>
+    </w:p>
+    <w:p>
+      <w:pPr>
+        <w:keepNext/>
+        <w:pBdr>
+          <w:top w:val="single" w:sz="4" w:space="1" w:color="auto"/>
+          <w:left w:val="single" w:sz="4" w:space="4" w:color="auto"/>
+          <w:bottom w:val="single" w:sz="4" w:space="1" w:color="auto"/>
+          <w:right w:val="single" w:sz="4" w:space="4" w:color="auto"/>
+        </w:pBdr>
+        <w:rPr>
+          <w:rFonts w:ascii="Courier New" w:hAnsi="Courier New" w:cs="Courier New"/>
+          <w:b/>
+          <w:bCs/>
+        </w:rPr>
+      </w:pPr>
+    </w:p>
+    <w:p>
+      <w:pPr>
+        <w:keepNext/>
+        <w:pBdr>
+          <w:top w:val="single" w:sz="4" w:space="1" w:color="auto"/>
+          <w:left w:val="single" w:sz="4" w:space="4" w:color="auto"/>
+          <w:bottom w:val="single" w:sz="4" w:space="1" w:color="auto"/>
+          <w:right w:val="single" w:sz="4" w:space="4" w:color="auto"/>
+        </w:pBdr>
+        <w:rPr>
+          <w:rFonts w:ascii="Courier New" w:hAnsi="Courier New" w:cs="Courier New"/>
+          <w:b/>
+          <w:bCs/>
+        </w:rPr>
+      </w:pPr>
+      <w:r>
+        <w:rPr>
+          <w:rFonts w:ascii="Courier New" w:hAnsi="Courier New" w:cs="Courier New"/>
+          <w:b/>
+          <w:bCs/>
+        </w:rPr>
+        <w:tab/>
+      </w:r>
+      <w:proofErr w:type="gramStart"/>
+      <w:r>
+        <w:rPr>
+          <w:rFonts w:ascii="Courier New" w:hAnsi="Courier New" w:cs="Courier New"/>
+          <w:b/>
+          <w:bCs/>
+        </w:rPr>
+        <w:t>private</w:t>
+      </w:r>
+      <w:proofErr w:type="gramEnd"/>
+      <w:r>
+        <w:rPr>
+          <w:rFonts w:ascii="Courier New" w:hAnsi="Courier New" w:cs="Courier New"/>
+          <w:b/>
+          <w:bCs/>
+        </w:rPr>
+        <w:t xml:space="preserve"> void Start() </w:t>
+      </w:r>
+    </w:p>
+    <w:p>
+      <w:pPr>
+        <w:keepNext/>
+        <w:pBdr>
+          <w:top w:val="single" w:sz="4" w:space="1" w:color="auto"/>
+          <w:left w:val="single" w:sz="4" w:space="4" w:color="auto"/>
+          <w:bottom w:val="single" w:sz="4" w:space="1" w:color="auto"/>
+          <w:right w:val="single" w:sz="4" w:space="4" w:color="auto"/>
+        </w:pBdr>
+        <w:rPr>
+          <w:rFonts w:ascii="Courier New" w:hAnsi="Courier New" w:cs="Courier New"/>
+          <w:b/>
+          <w:bCs/>
+        </w:rPr>
+      </w:pPr>
+      <w:r>
+        <w:rPr>
+          <w:rFonts w:ascii="Courier New" w:hAnsi="Courier New" w:cs="Courier New"/>
+          <w:b/>
+          <w:bCs/>
+        </w:rPr>
+        <w:tab/>
+        <w:t>{</w:t>
+      </w:r>
+    </w:p>
+    <w:p>
+      <w:pPr>
+        <w:keepNext/>
+        <w:pBdr>
+          <w:top w:val="single" w:sz="4" w:space="1" w:color="auto"/>
+          <w:left w:val="single" w:sz="4" w:space="4" w:color="auto"/>
+          <w:bottom w:val="single" w:sz="4" w:space="1" w:color="auto"/>
+          <w:right w:val="single" w:sz="4" w:space="4" w:color="auto"/>
+        </w:pBdr>
+        <w:rPr>
+          <w:rFonts w:ascii="Courier New" w:hAnsi="Courier New" w:cs="Courier New"/>
+          <w:b/>
+          <w:bCs/>
+        </w:rPr>
+      </w:pPr>
+      <w:r>
+        <w:rPr>
+          <w:rFonts w:ascii="Courier New" w:hAnsi="Courier New" w:cs="Courier New"/>
+          <w:b/>
+          <w:bCs/>
+        </w:rPr>
+        <w:tab/>
+      </w:r>
+      <w:r>
+        <w:rPr>
+          <w:rFonts w:ascii="Courier New" w:hAnsi="Courier New" w:cs="Courier New"/>
+          <w:b/>
+          <w:bCs/>
+        </w:rPr>
+        <w:tab/>
+      </w:r>
+      <w:proofErr w:type="spellStart"/>
+      <w:proofErr w:type="gramStart"/>
+      <w:r>
+        <w:rPr>
+          <w:rFonts w:ascii="Courier New" w:hAnsi="Courier New" w:cs="Courier New"/>
+          <w:b/>
+          <w:bCs/>
+        </w:rPr>
+        <w:t>myTimer</w:t>
+      </w:r>
+      <w:proofErr w:type="spellEnd"/>
+      <w:proofErr w:type="gramEnd"/>
+      <w:r>
+        <w:rPr>
+          <w:rFonts w:ascii="Courier New" w:hAnsi="Courier New" w:cs="Courier New"/>
+          <w:b/>
+          <w:bCs/>
+        </w:rPr>
+        <w:t xml:space="preserve"> = </w:t>
+      </w:r>
+      <w:proofErr w:type="spellStart"/>
+      <w:r>
+        <w:rPr>
+          <w:rFonts w:ascii="Courier New" w:hAnsi="Courier New" w:cs="Courier New"/>
+          <w:b/>
+          <w:bCs/>
+        </w:rPr>
+        <w:t>GetComponent</w:t>
+      </w:r>
+      <w:proofErr w:type="spellEnd"/>
+      <w:r>
+        <w:rPr>
+          <w:rFonts w:ascii="Courier New" w:hAnsi="Courier New" w:cs="Courier New"/>
+          <w:b/>
+          <w:bCs/>
+        </w:rPr>
+        <w:t>&lt;</w:t>
+      </w:r>
+      <w:proofErr w:type="spellStart"/>
+      <w:r>
+        <w:rPr>
+          <w:rFonts w:ascii="Courier New" w:hAnsi="Courier New" w:cs="Courier New"/>
+          <w:b/>
+          <w:bCs/>
+        </w:rPr>
+        <w:t>CountdownTimer</w:t>
+      </w:r>
+      <w:proofErr w:type="spellEnd"/>
+      <w:r>
+        <w:rPr>
+          <w:rFonts w:ascii="Courier New" w:hAnsi="Courier New" w:cs="Courier New"/>
+          <w:b/>
+          <w:bCs/>
+        </w:rPr>
+        <w:t xml:space="preserve">&gt;(); </w:t>
+      </w:r>
+    </w:p>
+    <w:p>
+      <w:pPr>
+        <w:keepNext/>
+        <w:pBdr>
+          <w:top w:val="single" w:sz="4" w:space="1" w:color="auto"/>
+          <w:left w:val="single" w:sz="4" w:space="4" w:color="auto"/>
+          <w:bottom w:val="single" w:sz="4" w:space="1" w:color="auto"/>
+          <w:right w:val="single" w:sz="4" w:space="4" w:color="auto"/>
+        </w:pBdr>
+        <w:rPr>
+          <w:rFonts w:ascii="Courier New" w:hAnsi="Courier New" w:cs="Courier New"/>
+          <w:b/>
+          <w:bCs/>
+        </w:rPr>
+      </w:pPr>
+      <w:r>
+        <w:rPr>
+          <w:rFonts w:ascii="Courier New" w:hAnsi="Courier New" w:cs="Courier New"/>
+          <w:b/>
+          <w:bCs/>
+        </w:rPr>
+        <w:tab/>
+        <w:t>}</w:t>
+      </w:r>
+    </w:p>
+    <w:p>
+      <w:pPr>
+        <w:keepNext/>
+        <w:pBdr>
+          <w:top w:val="single" w:sz="4" w:space="1" w:color="auto"/>
+          <w:left w:val="single" w:sz="4" w:space="4" w:color="auto"/>
+          <w:bottom w:val="single" w:sz="4" w:space="1" w:color="auto"/>
+          <w:right w:val="single" w:sz="4" w:space="4" w:color="auto"/>
+        </w:pBdr>
+        <w:rPr>
+          <w:rFonts w:ascii="Courier New" w:hAnsi="Courier New" w:cs="Courier New"/>
+          <w:b/>
+          <w:bCs/>
+        </w:rPr>
+      </w:pPr>
+    </w:p>
+    <w:p>
+      <w:pPr>
+        <w:keepNext/>
+        <w:pBdr>
+          <w:top w:val="single" w:sz="4" w:space="1" w:color="auto"/>
+          <w:left w:val="single" w:sz="4" w:space="4" w:color="auto"/>
+          <w:bottom w:val="single" w:sz="4" w:space="1" w:color="auto"/>
+          <w:right w:val="single" w:sz="4" w:space="4" w:color="auto"/>
+        </w:pBdr>
+        <w:rPr>
+          <w:rFonts w:ascii="Courier New" w:hAnsi="Courier New" w:cs="Courier New"/>
+          <w:b/>
+          <w:bCs/>
+        </w:rPr>
+      </w:pPr>
+      <w:r>
+        <w:rPr>
+          <w:rFonts w:ascii="Courier New" w:hAnsi="Courier New" w:cs="Courier New"/>
+          <w:b/>
+          <w:bCs/>
+        </w:rPr>
+        <w:tab/>
+      </w:r>
+      <w:proofErr w:type="gramStart"/>
+      <w:r>
+        <w:rPr>
+          <w:rFonts w:ascii="Courier New" w:hAnsi="Courier New" w:cs="Courier New"/>
+          <w:b/>
+          <w:bCs/>
+        </w:rPr>
+        <w:t>private</w:t>
+      </w:r>
+      <w:proofErr w:type="gramEnd"/>
+      <w:r>
+        <w:rPr>
+          <w:rFonts w:ascii="Courier New" w:hAnsi="Courier New" w:cs="Courier New"/>
+          <w:b/>
+          <w:bCs/>
+        </w:rPr>
+        <w:t xml:space="preserve"> void </w:t>
+      </w:r>
+      <w:proofErr w:type="spellStart"/>
+      <w:r>
+        <w:rPr>
+          <w:rFonts w:ascii="Courier New" w:hAnsi="Courier New" w:cs="Courier New"/>
+          <w:b/>
+          <w:bCs/>
+        </w:rPr>
+        <w:t>OnGUI</w:t>
+      </w:r>
+      <w:proofErr w:type="spellEnd"/>
+      <w:r>
+        <w:rPr>
+          <w:rFonts w:ascii="Courier New" w:hAnsi="Courier New" w:cs="Courier New"/>
+          <w:b/>
+          <w:bCs/>
+        </w:rPr>
+        <w:t>()</w:t>
+      </w:r>
+    </w:p>
+    <w:p>
+      <w:pPr>
+        <w:keepNext/>
+        <w:pBdr>
+          <w:top w:val="single" w:sz="4" w:space="1" w:color="auto"/>
+          <w:left w:val="single" w:sz="4" w:space="4" w:color="auto"/>
+          <w:bottom w:val="single" w:sz="4" w:space="1" w:color="auto"/>
+          <w:right w:val="single" w:sz="4" w:space="4" w:color="auto"/>
+        </w:pBdr>
+        <w:rPr>
+          <w:rFonts w:ascii="Courier New" w:hAnsi="Courier New" w:cs="Courier New"/>
+          <w:b/>
+          <w:bCs/>
+        </w:rPr>
+      </w:pPr>
+      <w:r>
+        <w:rPr>
+          <w:rFonts w:ascii="Courier New" w:hAnsi="Courier New" w:cs="Courier New"/>
+          <w:b/>
+          <w:bCs/>
+        </w:rPr>
+        <w:tab/>
+        <w:t>{</w:t>
+      </w:r>
+    </w:p>
+    <w:p>
+      <w:pPr>
+        <w:keepNext/>
+        <w:pBdr>
+          <w:top w:val="single" w:sz="4" w:space="1" w:color="auto"/>
+          <w:left w:val="single" w:sz="4" w:space="4" w:color="auto"/>
+          <w:bottom w:val="single" w:sz="4" w:space="1" w:color="auto"/>
+          <w:right w:val="single" w:sz="4" w:space="4" w:color="auto"/>
+        </w:pBdr>
+        <w:rPr>
+          <w:rFonts w:ascii="Courier New" w:hAnsi="Courier New" w:cs="Courier New"/>
+          <w:b/>
+          <w:bCs/>
+        </w:rPr>
+      </w:pPr>
+      <w:r>
+        <w:rPr>
+          <w:rFonts w:ascii="Courier New" w:hAnsi="Courier New" w:cs="Courier New"/>
+          <w:b/>
+          <w:bCs/>
+        </w:rPr>
+        <w:tab/>
+      </w:r>
+      <w:r>
+        <w:rPr>
+          <w:rFonts w:ascii="Courier New" w:hAnsi="Courier New" w:cs="Courier New"/>
+          <w:b/>
+          <w:bCs/>
+        </w:rPr>
+        <w:tab/>
+      </w:r>
+      <w:proofErr w:type="spellStart"/>
+      <w:proofErr w:type="gramStart"/>
+      <w:r>
+        <w:rPr>
+          <w:rFonts w:ascii="Courier New" w:hAnsi="Courier New" w:cs="Courier New"/>
+          <w:b/>
+          <w:bCs/>
+        </w:rPr>
+        <w:t>int</w:t>
+      </w:r>
+      <w:proofErr w:type="spellEnd"/>
+      <w:proofErr w:type="gramEnd"/>
+      <w:r>
+        <w:rPr>
+          <w:rFonts w:ascii="Courier New" w:hAnsi="Courier New" w:cs="Courier New"/>
+          <w:b/>
+          <w:bCs/>
+        </w:rPr>
+        <w:t xml:space="preserve"> </w:t>
+      </w:r>
+      <w:proofErr w:type="spellStart"/>
+      <w:r>
+        <w:rPr>
+          <w:rFonts w:ascii="Courier New" w:hAnsi="Courier New" w:cs="Courier New"/>
+          <w:b/>
+          <w:bCs/>
+        </w:rPr>
+        <w:t>secondsLeft</w:t>
+      </w:r>
+      <w:proofErr w:type="spellEnd"/>
+      <w:r>
+        <w:rPr>
+          <w:rFonts w:ascii="Courier New" w:hAnsi="Courier New" w:cs="Courier New"/>
+          <w:b/>
+          <w:bCs/>
+        </w:rPr>
+        <w:t xml:space="preserve"> = </w:t>
+      </w:r>
+      <w:proofErr w:type="spellStart"/>
+      <w:r>
+        <w:rPr>
+          <w:rFonts w:ascii="Courier New" w:hAnsi="Courier New" w:cs="Courier New"/>
+          <w:b/>
+          <w:bCs/>
+        </w:rPr>
+        <w:t>myTimer.GetSecondsRemaining</w:t>
+      </w:r>
+      <w:proofErr w:type="spellEnd"/>
+      <w:r>
+        <w:rPr>
+          <w:rFonts w:ascii="Courier New" w:hAnsi="Courier New" w:cs="Courier New"/>
+          <w:b/>
+          <w:bCs/>
+        </w:rPr>
+        <w:t>();</w:t>
+      </w:r>
+    </w:p>
+    <w:p>
+      <w:pPr>
+        <w:keepNext/>
+        <w:pBdr>
+          <w:top w:val="single" w:sz="4" w:space="1" w:color="auto"/>
+          <w:left w:val="single" w:sz="4" w:space="4" w:color="auto"/>
+          <w:bottom w:val="single" w:sz="4" w:space="1" w:color="auto"/>
+          <w:right w:val="single" w:sz="4" w:space="4" w:color="auto"/>
+        </w:pBdr>
+        <w:rPr>
+          <w:rFonts w:ascii="Courier New" w:hAnsi="Courier New" w:cs="Courier New"/>
+          <w:b/>
+          <w:bCs/>
+        </w:rPr>
+      </w:pPr>
+      <w:r>
+        <w:rPr>
+          <w:rFonts w:ascii="Courier New" w:hAnsi="Courier New" w:cs="Courier New"/>
+          <w:b/>
+          <w:bCs/>
+        </w:rPr>
+        <w:tab/>
+      </w:r>
+      <w:r>
+        <w:rPr>
+          <w:rFonts w:ascii="Courier New" w:hAnsi="Courier New" w:cs="Courier New"/>
+          <w:b/>
+          <w:bCs/>
+        </w:rPr>
+        <w:tab/>
+      </w:r>
+      <w:proofErr w:type="gramStart"/>
+      <w:r>
+        <w:rPr>
+          <w:rFonts w:ascii="Courier New" w:hAnsi="Courier New" w:cs="Courier New"/>
+          <w:b/>
+          <w:bCs/>
+        </w:rPr>
+        <w:t>string</w:t>
+      </w:r>
+      <w:proofErr w:type="gramEnd"/>
+      <w:r>
+        <w:rPr>
+          <w:rFonts w:ascii="Courier New" w:hAnsi="Courier New" w:cs="Courier New"/>
+          <w:b/>
+          <w:bCs/>
+        </w:rPr>
+        <w:t xml:space="preserve"> </w:t>
+      </w:r>
+      <w:proofErr w:type="spellStart"/>
+      <w:r>
+        <w:rPr>
+          <w:rFonts w:ascii="Courier New" w:hAnsi="Courier New" w:cs="Courier New"/>
+          <w:b/>
+          <w:bCs/>
+        </w:rPr>
+        <w:t>timeMessage</w:t>
+      </w:r>
+      <w:proofErr w:type="spellEnd"/>
+      <w:r>
+        <w:rPr>
+          <w:rFonts w:ascii="Courier New" w:hAnsi="Courier New" w:cs="Courier New"/>
+          <w:b/>
+          <w:bCs/>
+        </w:rPr>
+        <w:t xml:space="preserve"> = "seconds left = " + </w:t>
+      </w:r>
+      <w:proofErr w:type="spellStart"/>
+      <w:r>
+        <w:rPr>
+          <w:rFonts w:ascii="Courier New" w:hAnsi="Courier New" w:cs="Courier New"/>
+          <w:b/>
+          <w:bCs/>
+        </w:rPr>
+        <w:t>secondsLeft</w:t>
+      </w:r>
+      <w:proofErr w:type="spellEnd"/>
+      <w:r>
+        <w:rPr>
+          <w:rFonts w:ascii="Courier New" w:hAnsi="Courier New" w:cs="Courier New"/>
+          <w:b/>
+          <w:bCs/>
+        </w:rPr>
+        <w:t>;</w:t>
+      </w:r>
+    </w:p>
+    <w:p>
+      <w:pPr>
+        <w:keepNext/>
+        <w:pBdr>
+          <w:top w:val="single" w:sz="4" w:space="1" w:color="auto"/>
+          <w:left w:val="single" w:sz="4" w:space="4" w:color="auto"/>
+          <w:bottom w:val="single" w:sz="4" w:space="1" w:color="auto"/>
+          <w:right w:val="single" w:sz="4" w:space="4" w:color="auto"/>
+        </w:pBdr>
+        <w:rPr>
+          <w:rFonts w:ascii="Courier New" w:hAnsi="Courier New" w:cs="Courier New"/>
+          <w:b/>
+          <w:bCs/>
+        </w:rPr>
+      </w:pPr>
+      <w:r>
+        <w:rPr>
+          <w:rFonts w:ascii="Courier New" w:hAnsi="Courier New" w:cs="Courier New"/>
+          <w:b/>
+          <w:bCs/>
+        </w:rPr>
+        <w:tab/>
+      </w:r>
+      <w:r>
+        <w:rPr>
+          <w:rFonts w:ascii="Courier New" w:hAnsi="Courier New" w:cs="Courier New"/>
+          <w:b/>
+          <w:bCs/>
+        </w:rPr>
+        <w:tab/>
+      </w:r>
+      <w:proofErr w:type="spellStart"/>
+      <w:proofErr w:type="gramStart"/>
+      <w:r>
+        <w:rPr>
+          <w:rFonts w:ascii="Courier New" w:hAnsi="Courier New" w:cs="Courier New"/>
+          <w:b/>
+          <w:bCs/>
+        </w:rPr>
+        <w:t>GUILayout.Label</w:t>
+      </w:r>
+      <w:proofErr w:type="spellEnd"/>
+      <w:r>
+        <w:rPr>
+          <w:rFonts w:ascii="Courier New" w:hAnsi="Courier New" w:cs="Courier New"/>
+          <w:b/>
+          <w:bCs/>
+        </w:rPr>
+        <w:t>(</w:t>
+      </w:r>
+      <w:proofErr w:type="spellStart"/>
+      <w:proofErr w:type="gramEnd"/>
+      <w:r>
+        <w:rPr>
+          <w:rFonts w:ascii="Courier New" w:hAnsi="Courier New" w:cs="Courier New"/>
+          <w:b/>
+          <w:bCs/>
+        </w:rPr>
+        <w:t>timeMessage</w:t>
+      </w:r>
+      <w:proofErr w:type="spellEnd"/>
+      <w:r>
+        <w:rPr>
+          <w:rFonts w:ascii="Courier New" w:hAnsi="Courier New" w:cs="Courier New"/>
+          <w:b/>
+          <w:bCs/>
+        </w:rPr>
+        <w:t>);</w:t>
+      </w:r>
+    </w:p>
+    <w:p>
+      <w:pPr>
+        <w:keepNext/>
+        <w:pBdr>
+          <w:top w:val="single" w:sz="4" w:space="1" w:color="auto"/>
+          <w:left w:val="single" w:sz="4" w:space="4" w:color="auto"/>
+          <w:bottom w:val="single" w:sz="4" w:space="1" w:color="auto"/>
+          <w:right w:val="single" w:sz="4" w:space="4" w:color="auto"/>
+        </w:pBdr>
+        <w:rPr>
+          <w:rFonts w:ascii="Courier New" w:hAnsi="Courier New" w:cs="Courier New"/>
+          <w:b/>
+          <w:bCs/>
+        </w:rPr>
+      </w:pPr>
+      <w:r>
+        <w:rPr>
+          <w:rFonts w:ascii="Courier New" w:hAnsi="Courier New" w:cs="Courier New"/>
+          <w:b/>
+          <w:bCs/>
+        </w:rPr>
+        <w:tab/>
+        <w:t>}</w:t>
+      </w:r>
+    </w:p>
+    <w:p>
+      <w:pPr>
+        <w:keepNext/>
+        <w:pBdr>
+          <w:top w:val="single" w:sz="4" w:space="1" w:color="auto"/>
+          <w:left w:val="single" w:sz="4" w:space="4" w:color="auto"/>
+          <w:bottom w:val="single" w:sz="4" w:space="1" w:color="auto"/>
+          <w:right w:val="single" w:sz="4" w:space="4" w:color="auto"/>
+        </w:pBdr>
+        <w:rPr>
+          <w:rFonts w:ascii="Courier New" w:hAnsi="Courier New" w:cs="Courier New"/>
+          <w:b/>
+          <w:bCs/>
+        </w:rPr>
+      </w:pPr>
+      <w:r>
+        <w:rPr>
+          <w:rFonts w:ascii="Courier New" w:hAnsi="Courier New" w:cs="Courier New"/>
+          <w:b/>
+          <w:bCs/>
+        </w:rPr>
+        <w:t>}</w:t>
+      </w:r>
+    </w:p>
+    <w:p>
+      <w:pPr>
+        <w:spacing w:before="0"/>
+        <w:jc w:val="left"/>
+      </w:pPr>
+      <w:r>
+        <w:br w:type="page"/>
+      </w:r>
+    </w:p>
+    <w:p/>
+    <w:p>
+      <w:pPr>
+        <w:pStyle w:val="Heading2"/>
+        <w:keepNext w:val="0"/>
+      </w:pPr>
+      <w:r>
+        <w:t xml:space="preserve">The </w:t>
+      </w:r>
+      <w:proofErr w:type="spellStart"/>
+      <w:r>
+        <w:t>GameManager</w:t>
+      </w:r>
+      <w:proofErr w:type="spellEnd"/>
+    </w:p>
+    <w:p>
+      <w:r>
+        <w:t>Our GAME GUI-HUD needs to read the number of seconds left, to display to the user</w:t>
+      </w:r>
+    </w:p>
+    <w:p>
+      <w:r>
+        <w:t xml:space="preserve">Sometimes there are responsibilities that are separate to the Player or </w:t>
+      </w:r>
+      <w:proofErr w:type="spellStart"/>
+      <w:r>
+        <w:t>GameGUI</w:t>
+      </w:r>
+      <w:proofErr w:type="spellEnd"/>
+      <w:r>
+        <w:t>, for this we can place such logic into a special ‘</w:t>
+      </w:r>
+      <w:proofErr w:type="spellStart"/>
+      <w:r>
+        <w:t>GameManager</w:t>
+      </w:r>
+      <w:proofErr w:type="spellEnd"/>
+      <w:r>
+        <w:t xml:space="preserve">’ script, (or </w:t>
+      </w:r>
+      <w:proofErr w:type="spellStart"/>
+      <w:r>
+        <w:t>LevelManager</w:t>
+      </w:r>
+      <w:proofErr w:type="spellEnd"/>
+      <w:r>
+        <w:t>).</w:t>
+      </w:r>
+    </w:p>
+    <w:p/>
+    <w:p>
+      <w:r>
+        <w:t xml:space="preserve">Create a new C# script named </w:t>
+      </w:r>
+      <w:proofErr w:type="spellStart"/>
+      <w:r>
+        <w:t>GameManager</w:t>
+      </w:r>
+      <w:proofErr w:type="spellEnd"/>
+      <w:r>
+        <w:t>, containing the following code, and add a copy of this to the Main Camera:</w:t>
+      </w:r>
+    </w:p>
+    <w:p>
+      <w:pPr>
+        <w:keepNext/>
+        <w:pBdr>
+          <w:top w:val="single" w:sz="4" w:space="1" w:color="auto"/>
+          <w:left w:val="single" w:sz="4" w:space="4" w:color="auto"/>
+          <w:bottom w:val="single" w:sz="4" w:space="1" w:color="auto"/>
+          <w:right w:val="single" w:sz="4" w:space="4" w:color="auto"/>
+        </w:pBdr>
+        <w:jc w:val="left"/>
+        <w:rPr>
+          <w:rFonts w:ascii="Courier New" w:hAnsi="Courier New" w:cs="Courier New"/>
+          <w:b/>
+          <w:bCs/>
+        </w:rPr>
+      </w:pPr>
+      <w:proofErr w:type="gramStart"/>
+      <w:r>
+        <w:rPr>
+          <w:rFonts w:ascii="Courier New" w:hAnsi="Courier New" w:cs="Courier New"/>
+          <w:b/>
+          <w:bCs/>
+        </w:rPr>
+        <w:t>using</w:t>
+      </w:r>
+      <w:proofErr w:type="gramEnd"/>
+      <w:r>
+        <w:rPr>
+          <w:rFonts w:ascii="Courier New" w:hAnsi="Courier New" w:cs="Courier New"/>
+          <w:b/>
+          <w:bCs/>
+        </w:rPr>
+        <w:t xml:space="preserve"> </w:t>
+      </w:r>
+      <w:proofErr w:type="spellStart"/>
+      <w:r>
+        <w:rPr>
+          <w:rFonts w:ascii="Courier New" w:hAnsi="Courier New" w:cs="Courier New"/>
+          <w:b/>
+          <w:bCs/>
+        </w:rPr>
+        <w:t>UnityEngine</w:t>
+      </w:r>
+      <w:proofErr w:type="spellEnd"/>
+      <w:r>
+        <w:rPr>
+          <w:rFonts w:ascii="Courier New" w:hAnsi="Courier New" w:cs="Courier New"/>
+          <w:b/>
+          <w:bCs/>
+        </w:rPr>
+        <w:t>;</w:t>
+      </w:r>
+    </w:p>
+    <w:p>
+      <w:pPr>
+        <w:keepNext/>
+        <w:pBdr>
+          <w:top w:val="single" w:sz="4" w:space="1" w:color="auto"/>
+          <w:left w:val="single" w:sz="4" w:space="4" w:color="auto"/>
+          <w:bottom w:val="single" w:sz="4" w:space="1" w:color="auto"/>
+          <w:right w:val="single" w:sz="4" w:space="4" w:color="auto"/>
+        </w:pBdr>
+        <w:jc w:val="left"/>
+        <w:rPr>
+          <w:rFonts w:ascii="Courier New" w:hAnsi="Courier New" w:cs="Courier New"/>
+          <w:b/>
+          <w:bCs/>
+        </w:rPr>
+      </w:pPr>
+      <w:proofErr w:type="gramStart"/>
+      <w:r>
+        <w:rPr>
+          <w:rFonts w:ascii="Courier New" w:hAnsi="Courier New" w:cs="Courier New"/>
+          <w:b/>
+          <w:bCs/>
+        </w:rPr>
+        <w:t>using</w:t>
+      </w:r>
+      <w:proofErr w:type="gramEnd"/>
+      <w:r>
+        <w:rPr>
+          <w:rFonts w:ascii="Courier New" w:hAnsi="Courier New" w:cs="Courier New"/>
+          <w:b/>
+          <w:bCs/>
+        </w:rPr>
+        <w:t xml:space="preserve"> </w:t>
+      </w:r>
+      <w:proofErr w:type="spellStart"/>
+      <w:r>
+        <w:rPr>
+          <w:rFonts w:ascii="Courier New" w:hAnsi="Courier New" w:cs="Courier New"/>
+          <w:b/>
+          <w:bCs/>
+        </w:rPr>
+        <w:t>System.Collections</w:t>
+      </w:r>
+      <w:proofErr w:type="spellEnd"/>
+      <w:r>
+        <w:rPr>
+          <w:rFonts w:ascii="Courier New" w:hAnsi="Courier New" w:cs="Courier New"/>
+          <w:b/>
+          <w:bCs/>
+        </w:rPr>
+        <w:t>;</w:t>
+      </w:r>
+    </w:p>
+    <w:p>
+      <w:pPr>
+        <w:keepNext/>
+        <w:pBdr>
+          <w:top w:val="single" w:sz="4" w:space="1" w:color="auto"/>
+          <w:left w:val="single" w:sz="4" w:space="4" w:color="auto"/>
+          <w:bottom w:val="single" w:sz="4" w:space="1" w:color="auto"/>
+          <w:right w:val="single" w:sz="4" w:space="4" w:color="auto"/>
+        </w:pBdr>
+        <w:jc w:val="left"/>
+        <w:rPr>
+          <w:rFonts w:ascii="Courier New" w:hAnsi="Courier New" w:cs="Courier New"/>
+          <w:b/>
+          <w:bCs/>
+        </w:rPr>
+      </w:pPr>
+    </w:p>
+    <w:p>
+      <w:pPr>
+        <w:keepNext/>
+        <w:pBdr>
+          <w:top w:val="single" w:sz="4" w:space="1" w:color="auto"/>
+          <w:left w:val="single" w:sz="4" w:space="4" w:color="auto"/>
+          <w:bottom w:val="single" w:sz="4" w:space="1" w:color="auto"/>
+          <w:right w:val="single" w:sz="4" w:space="4" w:color="auto"/>
+        </w:pBdr>
+        <w:jc w:val="left"/>
+        <w:rPr>
+          <w:rFonts w:ascii="Courier New" w:hAnsi="Courier New" w:cs="Courier New"/>
+          <w:b/>
+          <w:bCs/>
+        </w:rPr>
+      </w:pPr>
+      <w:proofErr w:type="gramStart"/>
+      <w:r>
+        <w:rPr>
+          <w:rFonts w:ascii="Courier New" w:hAnsi="Courier New" w:cs="Courier New"/>
+          <w:b/>
+          <w:bCs/>
+        </w:rPr>
+        <w:t>public</w:t>
+      </w:r>
+      <w:proofErr w:type="gramEnd"/>
+      <w:r>
+        <w:rPr>
+          <w:rFonts w:ascii="Courier New" w:hAnsi="Courier New" w:cs="Courier New"/>
+          <w:b/>
+          <w:bCs/>
+        </w:rPr>
+        <w:t xml:space="preserve"> class </w:t>
+      </w:r>
+      <w:proofErr w:type="spellStart"/>
+      <w:r>
+        <w:rPr>
+          <w:rFonts w:ascii="Courier New" w:hAnsi="Courier New" w:cs="Courier New"/>
+          <w:b/>
+          <w:bCs/>
+        </w:rPr>
+        <w:t>GameManager</w:t>
+      </w:r>
+      <w:proofErr w:type="spellEnd"/>
+      <w:r>
+        <w:rPr>
+          <w:rFonts w:ascii="Courier New" w:hAnsi="Courier New" w:cs="Courier New"/>
+          <w:b/>
+          <w:bCs/>
+        </w:rPr>
+        <w:t xml:space="preserve"> : </w:t>
+      </w:r>
+      <w:proofErr w:type="spellStart"/>
+      <w:r>
+        <w:rPr>
+          <w:rFonts w:ascii="Courier New" w:hAnsi="Courier New" w:cs="Courier New"/>
+          <w:b/>
+          <w:bCs/>
+        </w:rPr>
+        <w:t>MonoBehaviour</w:t>
+      </w:r>
+      <w:proofErr w:type="spellEnd"/>
+      <w:r>
+        <w:rPr>
+          <w:rFonts w:ascii="Courier New" w:hAnsi="Courier New" w:cs="Courier New"/>
+          <w:b/>
+          <w:bCs/>
+        </w:rPr>
+        <w:t xml:space="preserve"> </w:t>
+      </w:r>
+    </w:p>
+    <w:p>
+      <w:pPr>
+        <w:keepNext/>
+        <w:pBdr>
+          <w:top w:val="single" w:sz="4" w:space="1" w:color="auto"/>
+          <w:left w:val="single" w:sz="4" w:space="4" w:color="auto"/>
+          <w:bottom w:val="single" w:sz="4" w:space="1" w:color="auto"/>
+          <w:right w:val="single" w:sz="4" w:space="4" w:color="auto"/>
+        </w:pBdr>
+        <w:jc w:val="left"/>
+        <w:rPr>
+          <w:rFonts w:ascii="Courier New" w:hAnsi="Courier New" w:cs="Courier New"/>
+          <w:b/>
+          <w:bCs/>
+        </w:rPr>
+      </w:pPr>
+      <w:r>
+        <w:rPr>
+          <w:rFonts w:ascii="Courier New" w:hAnsi="Courier New" w:cs="Courier New"/>
+          <w:b/>
+          <w:bCs/>
+        </w:rPr>
+        <w:t>{</w:t>
+      </w:r>
+    </w:p>
+    <w:p>
+      <w:pPr>
+        <w:keepNext/>
+        <w:pBdr>
+          <w:top w:val="single" w:sz="4" w:space="1" w:color="auto"/>
+          <w:left w:val="single" w:sz="4" w:space="4" w:color="auto"/>
+          <w:bottom w:val="single" w:sz="4" w:space="1" w:color="auto"/>
+          <w:right w:val="single" w:sz="4" w:space="4" w:color="auto"/>
+        </w:pBdr>
+        <w:jc w:val="left"/>
+        <w:rPr>
+          <w:rFonts w:ascii="Courier New" w:hAnsi="Courier New" w:cs="Courier New"/>
+          <w:b/>
+          <w:bCs/>
+        </w:rPr>
+      </w:pPr>
+      <w:r>
+        <w:rPr>
+          <w:rFonts w:ascii="Courier New" w:hAnsi="Courier New" w:cs="Courier New"/>
+          <w:b/>
+          <w:bCs/>
+        </w:rPr>
+        <w:tab/>
+      </w:r>
+      <w:proofErr w:type="gramStart"/>
+      <w:r>
+        <w:rPr>
+          <w:rFonts w:ascii="Courier New" w:hAnsi="Courier New" w:cs="Courier New"/>
+          <w:b/>
+          <w:bCs/>
+        </w:rPr>
+        <w:t>public</w:t>
+      </w:r>
+      <w:proofErr w:type="gramEnd"/>
+      <w:r>
+        <w:rPr>
+          <w:rFonts w:ascii="Courier New" w:hAnsi="Courier New" w:cs="Courier New"/>
+          <w:b/>
+          <w:bCs/>
+        </w:rPr>
+        <w:t xml:space="preserve"> </w:t>
+      </w:r>
+      <w:proofErr w:type="spellStart"/>
+      <w:r>
+        <w:rPr>
+          <w:rFonts w:ascii="Courier New" w:hAnsi="Courier New" w:cs="Courier New"/>
+          <w:b/>
+          <w:bCs/>
+        </w:rPr>
+        <w:t>int</w:t>
+      </w:r>
+      <w:proofErr w:type="spellEnd"/>
+      <w:r>
+        <w:rPr>
+          <w:rFonts w:ascii="Courier New" w:hAnsi="Courier New" w:cs="Courier New"/>
+          <w:b/>
+          <w:bCs/>
+        </w:rPr>
+        <w:t xml:space="preserve"> </w:t>
+      </w:r>
+      <w:proofErr w:type="spellStart"/>
+      <w:r>
+        <w:rPr>
+          <w:rFonts w:ascii="Courier New" w:hAnsi="Courier New" w:cs="Courier New"/>
+          <w:b/>
+          <w:bCs/>
+        </w:rPr>
+        <w:t>timeForLevel</w:t>
+      </w:r>
+      <w:proofErr w:type="spellEnd"/>
+      <w:r>
+        <w:rPr>
+          <w:rFonts w:ascii="Courier New" w:hAnsi="Courier New" w:cs="Courier New"/>
+          <w:b/>
+          <w:bCs/>
+        </w:rPr>
+        <w:t xml:space="preserve"> = 20; </w:t>
+      </w:r>
+    </w:p>
+    <w:p>
+      <w:pPr>
+        <w:keepNext/>
+        <w:pBdr>
+          <w:top w:val="single" w:sz="4" w:space="1" w:color="auto"/>
+          <w:left w:val="single" w:sz="4" w:space="4" w:color="auto"/>
+          <w:bottom w:val="single" w:sz="4" w:space="1" w:color="auto"/>
+          <w:right w:val="single" w:sz="4" w:space="4" w:color="auto"/>
+        </w:pBdr>
+        <w:jc w:val="left"/>
+        <w:rPr>
+          <w:rFonts w:ascii="Courier New" w:hAnsi="Courier New" w:cs="Courier New"/>
+          <w:b/>
+          <w:bCs/>
+        </w:rPr>
+      </w:pPr>
+      <w:r>
+        <w:rPr>
+          <w:rFonts w:ascii="Courier New" w:hAnsi="Courier New" w:cs="Courier New"/>
+          <w:b/>
+          <w:bCs/>
+        </w:rPr>
+        <w:tab/>
+      </w:r>
+      <w:proofErr w:type="gramStart"/>
+      <w:r>
+        <w:rPr>
+          <w:rFonts w:ascii="Courier New" w:hAnsi="Courier New" w:cs="Courier New"/>
+          <w:b/>
+          <w:bCs/>
+        </w:rPr>
+        <w:t>private</w:t>
+      </w:r>
+      <w:proofErr w:type="gramEnd"/>
+      <w:r>
+        <w:rPr>
+          <w:rFonts w:ascii="Courier New" w:hAnsi="Courier New" w:cs="Courier New"/>
+          <w:b/>
+          <w:bCs/>
+        </w:rPr>
+        <w:t xml:space="preserve"> </w:t>
+      </w:r>
+      <w:proofErr w:type="spellStart"/>
+      <w:r>
+        <w:rPr>
+          <w:rFonts w:ascii="Courier New" w:hAnsi="Courier New" w:cs="Courier New"/>
+          <w:b/>
+          <w:bCs/>
+        </w:rPr>
+        <w:t>CountdownTimer</w:t>
+      </w:r>
+      <w:proofErr w:type="spellEnd"/>
+      <w:r>
+        <w:rPr>
+          <w:rFonts w:ascii="Courier New" w:hAnsi="Courier New" w:cs="Courier New"/>
+          <w:b/>
+          <w:bCs/>
+        </w:rPr>
+        <w:t xml:space="preserve"> </w:t>
+      </w:r>
+      <w:proofErr w:type="spellStart"/>
+      <w:r>
+        <w:rPr>
+          <w:rFonts w:ascii="Courier New" w:hAnsi="Courier New" w:cs="Courier New"/>
+          <w:b/>
+          <w:bCs/>
+        </w:rPr>
+        <w:t>myTimer</w:t>
+      </w:r>
+      <w:proofErr w:type="spellEnd"/>
+      <w:r>
+        <w:rPr>
+          <w:rFonts w:ascii="Courier New" w:hAnsi="Courier New" w:cs="Courier New"/>
+          <w:b/>
+          <w:bCs/>
+        </w:rPr>
+        <w:t>;</w:t>
+      </w:r>
+    </w:p>
+    <w:p>
+      <w:pPr>
+        <w:keepNext/>
+        <w:pBdr>
+          <w:top w:val="single" w:sz="4" w:space="1" w:color="auto"/>
+          <w:left w:val="single" w:sz="4" w:space="4" w:color="auto"/>
+          <w:bottom w:val="single" w:sz="4" w:space="1" w:color="auto"/>
+          <w:right w:val="single" w:sz="4" w:space="4" w:color="auto"/>
+        </w:pBdr>
+        <w:jc w:val="left"/>
+        <w:rPr>
+          <w:rFonts w:ascii="Courier New" w:hAnsi="Courier New" w:cs="Courier New"/>
+          <w:b/>
+          <w:bCs/>
+        </w:rPr>
+      </w:pPr>
+    </w:p>
+    <w:p>
+      <w:pPr>
+        <w:keepNext/>
+        <w:pBdr>
+          <w:top w:val="single" w:sz="4" w:space="1" w:color="auto"/>
+          <w:left w:val="single" w:sz="4" w:space="4" w:color="auto"/>
+          <w:bottom w:val="single" w:sz="4" w:space="1" w:color="auto"/>
+          <w:right w:val="single" w:sz="4" w:space="4" w:color="auto"/>
+        </w:pBdr>
+        <w:jc w:val="left"/>
+        <w:rPr>
+          <w:rFonts w:ascii="Courier New" w:hAnsi="Courier New" w:cs="Courier New"/>
+          <w:b/>
+          <w:bCs/>
+        </w:rPr>
+      </w:pPr>
+      <w:r>
+        <w:rPr>
+          <w:rFonts w:ascii="Courier New" w:hAnsi="Courier New" w:cs="Courier New"/>
+          <w:b/>
+          <w:bCs/>
+        </w:rPr>
+        <w:tab/>
+      </w:r>
+      <w:proofErr w:type="gramStart"/>
+      <w:r>
+        <w:rPr>
+          <w:rFonts w:ascii="Courier New" w:hAnsi="Courier New" w:cs="Courier New"/>
+          <w:b/>
+          <w:bCs/>
+        </w:rPr>
+        <w:t>private</w:t>
+      </w:r>
+      <w:proofErr w:type="gramEnd"/>
+      <w:r>
+        <w:rPr>
+          <w:rFonts w:ascii="Courier New" w:hAnsi="Courier New" w:cs="Courier New"/>
+          <w:b/>
+          <w:bCs/>
+        </w:rPr>
+        <w:t xml:space="preserve"> void Start() </w:t>
+      </w:r>
+    </w:p>
+    <w:p>
+      <w:pPr>
+        <w:keepNext/>
+        <w:pBdr>
+          <w:top w:val="single" w:sz="4" w:space="1" w:color="auto"/>
+          <w:left w:val="single" w:sz="4" w:space="4" w:color="auto"/>
+          <w:bottom w:val="single" w:sz="4" w:space="1" w:color="auto"/>
+          <w:right w:val="single" w:sz="4" w:space="4" w:color="auto"/>
+        </w:pBdr>
+        <w:jc w:val="left"/>
+        <w:rPr>
+          <w:rFonts w:ascii="Courier New" w:hAnsi="Courier New" w:cs="Courier New"/>
+          <w:b/>
+          <w:bCs/>
+        </w:rPr>
+      </w:pPr>
+      <w:r>
+        <w:rPr>
+          <w:rFonts w:ascii="Courier New" w:hAnsi="Courier New" w:cs="Courier New"/>
+          <w:b/>
+          <w:bCs/>
+        </w:rPr>
+        <w:tab/>
+        <w:t>{</w:t>
+      </w:r>
+    </w:p>
+    <w:p>
+      <w:pPr>
+        <w:keepNext/>
+        <w:pBdr>
+          <w:top w:val="single" w:sz="4" w:space="1" w:color="auto"/>
+          <w:left w:val="single" w:sz="4" w:space="4" w:color="auto"/>
+          <w:bottom w:val="single" w:sz="4" w:space="1" w:color="auto"/>
+          <w:right w:val="single" w:sz="4" w:space="4" w:color="auto"/>
+        </w:pBdr>
+        <w:jc w:val="left"/>
+        <w:rPr>
+          <w:rFonts w:ascii="Courier New" w:hAnsi="Courier New" w:cs="Courier New"/>
+          <w:b/>
+          <w:bCs/>
+        </w:rPr>
+      </w:pPr>
+      <w:r>
+        <w:rPr>
+          <w:rFonts w:ascii="Courier New" w:hAnsi="Courier New" w:cs="Courier New"/>
+          <w:b/>
+          <w:bCs/>
+        </w:rPr>
+        <w:tab/>
+      </w:r>
+      <w:r>
+        <w:rPr>
+          <w:rFonts w:ascii="Courier New" w:hAnsi="Courier New" w:cs="Courier New"/>
+          <w:b/>
+          <w:bCs/>
+        </w:rPr>
+        <w:tab/>
+      </w:r>
+      <w:proofErr w:type="spellStart"/>
+      <w:proofErr w:type="gramStart"/>
+      <w:r>
+        <w:rPr>
+          <w:rFonts w:ascii="Courier New" w:hAnsi="Courier New" w:cs="Courier New"/>
+          <w:b/>
+          <w:bCs/>
+        </w:rPr>
+        <w:t>myTimer</w:t>
+      </w:r>
+      <w:proofErr w:type="spellEnd"/>
+      <w:proofErr w:type="gramEnd"/>
+      <w:r>
+        <w:rPr>
+          <w:rFonts w:ascii="Courier New" w:hAnsi="Courier New" w:cs="Courier New"/>
+          <w:b/>
+          <w:bCs/>
+        </w:rPr>
+        <w:t xml:space="preserve"> = </w:t>
+      </w:r>
+      <w:proofErr w:type="spellStart"/>
+      <w:r>
+        <w:rPr>
+          <w:rFonts w:ascii="Courier New" w:hAnsi="Courier New" w:cs="Courier New"/>
+          <w:b/>
+          <w:bCs/>
+        </w:rPr>
+        <w:t>GetComponent</w:t>
+      </w:r>
+      <w:proofErr w:type="spellEnd"/>
+      <w:r>
+        <w:rPr>
+          <w:rFonts w:ascii="Courier New" w:hAnsi="Courier New" w:cs="Courier New"/>
+          <w:b/>
+          <w:bCs/>
+        </w:rPr>
+        <w:t>&lt;</w:t>
+      </w:r>
+      <w:proofErr w:type="spellStart"/>
+      <w:r>
+        <w:rPr>
+          <w:rFonts w:ascii="Courier New" w:hAnsi="Courier New" w:cs="Courier New"/>
+          <w:b/>
+          <w:bCs/>
+        </w:rPr>
+        <w:t>CountdownTimer</w:t>
+      </w:r>
+      <w:proofErr w:type="spellEnd"/>
+      <w:r>
+        <w:rPr>
+          <w:rFonts w:ascii="Courier New" w:hAnsi="Courier New" w:cs="Courier New"/>
+          <w:b/>
+          <w:bCs/>
+        </w:rPr>
+        <w:t>&gt;();</w:t>
+      </w:r>
+    </w:p>
+    <w:p>
+      <w:pPr>
+        <w:keepNext/>
+        <w:pBdr>
+          <w:top w:val="single" w:sz="4" w:space="1" w:color="auto"/>
+          <w:left w:val="single" w:sz="4" w:space="4" w:color="auto"/>
+          <w:bottom w:val="single" w:sz="4" w:space="1" w:color="auto"/>
+          <w:right w:val="single" w:sz="4" w:space="4" w:color="auto"/>
+        </w:pBdr>
+        <w:jc w:val="left"/>
+        <w:rPr>
+          <w:rFonts w:ascii="Courier New" w:hAnsi="Courier New" w:cs="Courier New"/>
+          <w:b/>
+          <w:bCs/>
+        </w:rPr>
+      </w:pPr>
+      <w:r>
+        <w:rPr>
+          <w:rFonts w:ascii="Courier New" w:hAnsi="Courier New" w:cs="Courier New"/>
+          <w:b/>
+          <w:bCs/>
+        </w:rPr>
+        <w:tab/>
+      </w:r>
+      <w:r>
+        <w:rPr>
+          <w:rFonts w:ascii="Courier New" w:hAnsi="Courier New" w:cs="Courier New"/>
+          <w:b/>
+          <w:bCs/>
+        </w:rPr>
+        <w:tab/>
+      </w:r>
+      <w:proofErr w:type="spellStart"/>
+      <w:proofErr w:type="gramStart"/>
+      <w:r>
+        <w:rPr>
+          <w:rFonts w:ascii="Courier New" w:hAnsi="Courier New" w:cs="Courier New"/>
+          <w:b/>
+          <w:bCs/>
+        </w:rPr>
+        <w:t>myTimer.ResetTimer</w:t>
+      </w:r>
+      <w:proofErr w:type="spellEnd"/>
+      <w:proofErr w:type="gramEnd"/>
+      <w:r>
+        <w:rPr>
+          <w:rFonts w:ascii="Courier New" w:hAnsi="Courier New" w:cs="Courier New"/>
+          <w:b/>
+          <w:bCs/>
+        </w:rPr>
+        <w:t>(</w:t>
+      </w:r>
+      <w:proofErr w:type="spellStart"/>
+      <w:r>
+        <w:rPr>
+          <w:rFonts w:ascii="Courier New" w:hAnsi="Courier New" w:cs="Courier New"/>
+          <w:b/>
+          <w:bCs/>
+        </w:rPr>
+        <w:t>timeForLevel</w:t>
+      </w:r>
+      <w:proofErr w:type="spellEnd"/>
+      <w:r>
+        <w:rPr>
+          <w:rFonts w:ascii="Courier New" w:hAnsi="Courier New" w:cs="Courier New"/>
+          <w:b/>
+          <w:bCs/>
+        </w:rPr>
+        <w:t xml:space="preserve">); </w:t>
+      </w:r>
+    </w:p>
+    <w:p>
+      <w:pPr>
+        <w:keepNext/>
+        <w:pBdr>
+          <w:top w:val="single" w:sz="4" w:space="1" w:color="auto"/>
+          <w:left w:val="single" w:sz="4" w:space="4" w:color="auto"/>
+          <w:bottom w:val="single" w:sz="4" w:space="1" w:color="auto"/>
+          <w:right w:val="single" w:sz="4" w:space="4" w:color="auto"/>
+        </w:pBdr>
+        <w:jc w:val="left"/>
+        <w:rPr>
+          <w:rFonts w:ascii="Courier New" w:hAnsi="Courier New" w:cs="Courier New"/>
+          <w:b/>
+          <w:bCs/>
+        </w:rPr>
+      </w:pPr>
+    </w:p>
+    <w:p>
+      <w:pPr>
+        <w:keepNext/>
+        <w:pBdr>
+          <w:top w:val="single" w:sz="4" w:space="1" w:color="auto"/>
+          <w:left w:val="single" w:sz="4" w:space="4" w:color="auto"/>
+          <w:bottom w:val="single" w:sz="4" w:space="1" w:color="auto"/>
+          <w:right w:val="single" w:sz="4" w:space="4" w:color="auto"/>
+        </w:pBdr>
+        <w:jc w:val="left"/>
+        <w:rPr>
+          <w:rFonts w:ascii="Courier New" w:hAnsi="Courier New" w:cs="Courier New"/>
+          <w:b/>
+          <w:bCs/>
+        </w:rPr>
+      </w:pPr>
+      <w:r>
+        <w:rPr>
+          <w:rFonts w:ascii="Courier New" w:hAnsi="Courier New" w:cs="Courier New"/>
+          <w:b/>
+          <w:bCs/>
+        </w:rPr>
+        <w:tab/>
+      </w:r>
+      <w:r>
+        <w:rPr>
+          <w:rFonts w:ascii="Courier New" w:hAnsi="Courier New" w:cs="Courier New"/>
+          <w:b/>
+          <w:bCs/>
+        </w:rPr>
+        <w:tab/>
+      </w:r>
+      <w:proofErr w:type="gramStart"/>
+      <w:r>
+        <w:rPr>
+          <w:rFonts w:ascii="Courier New" w:hAnsi="Courier New" w:cs="Courier New"/>
+          <w:b/>
+          <w:bCs/>
+        </w:rPr>
+        <w:t>print</w:t>
+      </w:r>
+      <w:proofErr w:type="gramEnd"/>
+      <w:r>
+        <w:rPr>
+          <w:rFonts w:ascii="Courier New" w:hAnsi="Courier New" w:cs="Courier New"/>
+          <w:b/>
+          <w:bCs/>
+        </w:rPr>
+        <w:t xml:space="preserve"> ("Timer started");</w:t>
+      </w:r>
+    </w:p>
+    <w:p>
+      <w:pPr>
+        <w:keepNext/>
+        <w:pBdr>
+          <w:top w:val="single" w:sz="4" w:space="1" w:color="auto"/>
+          <w:left w:val="single" w:sz="4" w:space="4" w:color="auto"/>
+          <w:bottom w:val="single" w:sz="4" w:space="1" w:color="auto"/>
+          <w:right w:val="single" w:sz="4" w:space="4" w:color="auto"/>
+        </w:pBdr>
+        <w:jc w:val="left"/>
+        <w:rPr>
+          <w:rFonts w:ascii="Courier New" w:hAnsi="Courier New" w:cs="Courier New"/>
+          <w:b/>
+          <w:bCs/>
+        </w:rPr>
+      </w:pPr>
+      <w:r>
+        <w:rPr>
+          <w:rFonts w:ascii="Courier New" w:hAnsi="Courier New" w:cs="Courier New"/>
+          <w:b/>
+          <w:bCs/>
+        </w:rPr>
+        <w:tab/>
+        <w:t>}</w:t>
+      </w:r>
+    </w:p>
+    <w:p>
+      <w:pPr>
+        <w:keepNext/>
+        <w:pBdr>
+          <w:top w:val="single" w:sz="4" w:space="1" w:color="auto"/>
+          <w:left w:val="single" w:sz="4" w:space="4" w:color="auto"/>
+          <w:bottom w:val="single" w:sz="4" w:space="1" w:color="auto"/>
+          <w:right w:val="single" w:sz="4" w:space="4" w:color="auto"/>
+        </w:pBdr>
+        <w:jc w:val="left"/>
+        <w:rPr>
+          <w:rFonts w:ascii="Courier New" w:hAnsi="Courier New" w:cs="Courier New"/>
+          <w:b/>
+          <w:bCs/>
+        </w:rPr>
+      </w:pPr>
+    </w:p>
+    <w:p>
+      <w:pPr>
+        <w:keepNext/>
+        <w:pBdr>
+          <w:top w:val="single" w:sz="4" w:space="1" w:color="auto"/>
+          <w:left w:val="single" w:sz="4" w:space="4" w:color="auto"/>
+          <w:bottom w:val="single" w:sz="4" w:space="1" w:color="auto"/>
+          <w:right w:val="single" w:sz="4" w:space="4" w:color="auto"/>
+        </w:pBdr>
+        <w:jc w:val="left"/>
+        <w:rPr>
+          <w:rFonts w:ascii="Courier New" w:hAnsi="Courier New" w:cs="Courier New"/>
+          <w:b/>
+          <w:bCs/>
+        </w:rPr>
+      </w:pPr>
+      <w:r>
+        <w:rPr>
+          <w:rFonts w:ascii="Courier New" w:hAnsi="Courier New" w:cs="Courier New"/>
+          <w:b/>
+          <w:bCs/>
+        </w:rPr>
+        <w:tab/>
+      </w:r>
+      <w:proofErr w:type="gramStart"/>
+      <w:r>
+        <w:rPr>
+          <w:rFonts w:ascii="Courier New" w:hAnsi="Courier New" w:cs="Courier New"/>
+          <w:b/>
+          <w:bCs/>
+        </w:rPr>
+        <w:t>private</w:t>
+      </w:r>
+      <w:proofErr w:type="gramEnd"/>
+      <w:r>
+        <w:rPr>
+          <w:rFonts w:ascii="Courier New" w:hAnsi="Courier New" w:cs="Courier New"/>
+          <w:b/>
+          <w:bCs/>
+        </w:rPr>
+        <w:t xml:space="preserve"> void Update() </w:t>
+      </w:r>
+    </w:p>
+    <w:p>
+      <w:pPr>
+        <w:keepNext/>
+        <w:pBdr>
+          <w:top w:val="single" w:sz="4" w:space="1" w:color="auto"/>
+          <w:left w:val="single" w:sz="4" w:space="4" w:color="auto"/>
+          <w:bottom w:val="single" w:sz="4" w:space="1" w:color="auto"/>
+          <w:right w:val="single" w:sz="4" w:space="4" w:color="auto"/>
+        </w:pBdr>
+        <w:jc w:val="left"/>
+        <w:rPr>
+          <w:rFonts w:ascii="Courier New" w:hAnsi="Courier New" w:cs="Courier New"/>
+          <w:b/>
+          <w:bCs/>
+        </w:rPr>
+      </w:pPr>
+      <w:r>
+        <w:rPr>
+          <w:rFonts w:ascii="Courier New" w:hAnsi="Courier New" w:cs="Courier New"/>
+          <w:b/>
+          <w:bCs/>
+        </w:rPr>
+        <w:tab/>
+        <w:t>{</w:t>
+      </w:r>
+    </w:p>
+    <w:p>
+      <w:pPr>
+        <w:keepNext/>
+        <w:pBdr>
+          <w:top w:val="single" w:sz="4" w:space="1" w:color="auto"/>
+          <w:left w:val="single" w:sz="4" w:space="4" w:color="auto"/>
+          <w:bottom w:val="single" w:sz="4" w:space="1" w:color="auto"/>
+          <w:right w:val="single" w:sz="4" w:space="4" w:color="auto"/>
+        </w:pBdr>
+        <w:ind w:firstLine="720"/>
+        <w:jc w:val="left"/>
+        <w:rPr>
+          <w:rFonts w:ascii="Courier New" w:hAnsi="Courier New" w:cs="Courier New"/>
+          <w:b/>
+          <w:bCs/>
+        </w:rPr>
+      </w:pPr>
+      <w:r>
+        <w:rPr>
+          <w:rFonts w:ascii="Courier New" w:hAnsi="Courier New" w:cs="Courier New"/>
+          <w:b/>
+          <w:bCs/>
+        </w:rPr>
+        <w:tab/>
+      </w:r>
+      <w:proofErr w:type="spellStart"/>
+      <w:proofErr w:type="gramStart"/>
+      <w:r>
+        <w:rPr>
+          <w:rFonts w:ascii="Courier New" w:hAnsi="Courier New" w:cs="Courier New"/>
+          <w:b/>
+          <w:bCs/>
+        </w:rPr>
+        <w:t>CheckGameOver</w:t>
+      </w:r>
+      <w:proofErr w:type="spellEnd"/>
+      <w:r>
+        <w:rPr>
+          <w:rFonts w:ascii="Courier New" w:hAnsi="Courier New" w:cs="Courier New"/>
+          <w:b/>
+          <w:bCs/>
+        </w:rPr>
+        <w:t>(</w:t>
+      </w:r>
+      <w:proofErr w:type="gramEnd"/>
+      <w:r>
+        <w:rPr>
+          <w:rFonts w:ascii="Courier New" w:hAnsi="Courier New" w:cs="Courier New"/>
+          <w:b/>
+          <w:bCs/>
+        </w:rPr>
+        <w:t>);</w:t>
+      </w:r>
+    </w:p>
+    <w:p>
+      <w:pPr>
+        <w:keepNext/>
+        <w:pBdr>
+          <w:top w:val="single" w:sz="4" w:space="1" w:color="auto"/>
+          <w:left w:val="single" w:sz="4" w:space="4" w:color="auto"/>
+          <w:bottom w:val="single" w:sz="4" w:space="1" w:color="auto"/>
+          <w:right w:val="single" w:sz="4" w:space="4" w:color="auto"/>
+        </w:pBdr>
+        <w:ind w:firstLine="720"/>
+        <w:jc w:val="left"/>
+        <w:rPr>
+          <w:rFonts w:ascii="Courier New" w:hAnsi="Courier New" w:cs="Courier New"/>
+          <w:b/>
+          <w:bCs/>
+        </w:rPr>
+      </w:pPr>
+      <w:r>
+        <w:rPr>
+          <w:rFonts w:ascii="Courier New" w:hAnsi="Courier New" w:cs="Courier New"/>
+          <w:b/>
+          <w:bCs/>
+        </w:rPr>
+        <w:t>}</w:t>
+      </w:r>
+    </w:p>
+    <w:p>
+      <w:pPr>
+        <w:keepNext/>
+        <w:pBdr>
+          <w:top w:val="single" w:sz="4" w:space="1" w:color="auto"/>
+          <w:left w:val="single" w:sz="4" w:space="4" w:color="auto"/>
+          <w:bottom w:val="single" w:sz="4" w:space="1" w:color="auto"/>
+          <w:right w:val="single" w:sz="4" w:space="4" w:color="auto"/>
+        </w:pBdr>
+        <w:ind w:firstLine="720"/>
+        <w:jc w:val="left"/>
+        <w:rPr>
+          <w:rFonts w:ascii="Courier New" w:hAnsi="Courier New" w:cs="Courier New"/>
+          <w:b/>
+          <w:bCs/>
+        </w:rPr>
+      </w:pPr>
+    </w:p>
+    <w:p>
+      <w:pPr>
+        <w:keepNext/>
+        <w:pBdr>
+          <w:top w:val="single" w:sz="4" w:space="1" w:color="auto"/>
+          <w:left w:val="single" w:sz="4" w:space="4" w:color="auto"/>
+          <w:bottom w:val="single" w:sz="4" w:space="1" w:color="auto"/>
+          <w:right w:val="single" w:sz="4" w:space="4" w:color="auto"/>
+        </w:pBdr>
+        <w:jc w:val="left"/>
+        <w:rPr>
+          <w:rFonts w:ascii="Courier New" w:hAnsi="Courier New" w:cs="Courier New"/>
+          <w:b/>
+          <w:bCs/>
+        </w:rPr>
+      </w:pPr>
+      <w:r>
+        <w:rPr>
+          <w:rFonts w:ascii="Courier New" w:hAnsi="Courier New" w:cs="Courier New"/>
+          <w:b/>
+          <w:bCs/>
+        </w:rPr>
+        <w:tab/>
+      </w:r>
+      <w:bookmarkStart w:id="0" w:name="_GoBack"/>
+      <w:bookmarkEnd w:id="0"/>
+      <w:r>
+        <w:rPr>
+          <w:rFonts w:ascii="Courier New" w:hAnsi="Courier New" w:cs="Courier New"/>
+          <w:b/>
+          <w:bCs/>
+        </w:rPr>
+        <w:t>// GAME OVER if seconds &lt; 0 !!!!!</w:t>
+      </w:r>
+    </w:p>
+    <w:p>
+      <w:pPr>
+        <w:keepNext/>
+        <w:pBdr>
+          <w:top w:val="single" w:sz="4" w:space="1" w:color="auto"/>
+          <w:left w:val="single" w:sz="4" w:space="4" w:color="auto"/>
+          <w:bottom w:val="single" w:sz="4" w:space="1" w:color="auto"/>
+          <w:right w:val="single" w:sz="4" w:space="4" w:color="auto"/>
+        </w:pBdr>
+        <w:ind w:firstLine="720"/>
+        <w:jc w:val="left"/>
+        <w:rPr>
+          <w:rFonts w:ascii="Courier New" w:hAnsi="Courier New" w:cs="Courier New"/>
+          <w:b/>
+          <w:bCs/>
+        </w:rPr>
+      </w:pPr>
+      <w:proofErr w:type="gramStart"/>
+      <w:r>
+        <w:rPr>
+          <w:rFonts w:ascii="Courier New" w:hAnsi="Courier New" w:cs="Courier New"/>
+          <w:b/>
+          <w:bCs/>
+        </w:rPr>
+        <w:t>private</w:t>
+      </w:r>
+      <w:proofErr w:type="gramEnd"/>
+      <w:r>
+        <w:rPr>
+          <w:rFonts w:ascii="Courier New" w:hAnsi="Courier New" w:cs="Courier New"/>
+          <w:b/>
+          <w:bCs/>
+        </w:rPr>
+        <w:t xml:space="preserve"> void </w:t>
+      </w:r>
+      <w:proofErr w:type="spellStart"/>
+      <w:r>
+        <w:rPr>
+          <w:rFonts w:ascii="Courier New" w:hAnsi="Courier New" w:cs="Courier New"/>
+          <w:b/>
+          <w:bCs/>
+        </w:rPr>
+        <w:t>CheckGameOver</w:t>
+      </w:r>
+      <w:proofErr w:type="spellEnd"/>
+      <w:r>
+        <w:rPr>
+          <w:rFonts w:ascii="Courier New" w:hAnsi="Courier New" w:cs="Courier New"/>
+          <w:b/>
+          <w:bCs/>
+        </w:rPr>
+        <w:t>()</w:t>
+      </w:r>
+      <w:r>
+        <w:rPr>
+          <w:rFonts w:ascii="Courier New" w:hAnsi="Courier New" w:cs="Courier New"/>
+          <w:b/>
+          <w:bCs/>
+        </w:rPr>
+        <w:br/>
+      </w:r>
+      <w:r>
+        <w:rPr>
+          <w:rFonts w:ascii="Courier New" w:hAnsi="Courier New" w:cs="Courier New"/>
+          <w:b/>
+          <w:bCs/>
+        </w:rPr>
+        <w:tab/>
+      </w:r>
+      <w:r>
+        <w:rPr>
+          <w:rFonts w:ascii="Courier New" w:hAnsi="Courier New" w:cs="Courier New"/>
+          <w:b/>
+          <w:bCs/>
+        </w:rPr>
+        <w:t>{</w:t>
+      </w:r>
+    </w:p>
+    <w:p>
+      <w:pPr>
+        <w:keepNext/>
+        <w:pBdr>
+          <w:top w:val="single" w:sz="4" w:space="1" w:color="auto"/>
+          <w:left w:val="single" w:sz="4" w:space="4" w:color="auto"/>
+          <w:bottom w:val="single" w:sz="4" w:space="1" w:color="auto"/>
+          <w:right w:val="single" w:sz="4" w:space="4" w:color="auto"/>
+        </w:pBdr>
+        <w:jc w:val="left"/>
+        <w:rPr>
+          <w:rFonts w:ascii="Courier New" w:hAnsi="Courier New" w:cs="Courier New"/>
+          <w:b/>
+          <w:bCs/>
+        </w:rPr>
+      </w:pPr>
+      <w:r>
+        <w:rPr>
+          <w:rFonts w:ascii="Courier New" w:hAnsi="Courier New" w:cs="Courier New"/>
+          <w:b/>
+          <w:bCs/>
+        </w:rPr>
+        <w:tab/>
+      </w:r>
+      <w:r>
+        <w:rPr>
+          <w:rFonts w:ascii="Courier New" w:hAnsi="Courier New" w:cs="Courier New"/>
+          <w:b/>
+          <w:bCs/>
+        </w:rPr>
+        <w:tab/>
+      </w:r>
+      <w:proofErr w:type="spellStart"/>
+      <w:proofErr w:type="gramStart"/>
+      <w:r>
+        <w:rPr>
+          <w:rFonts w:ascii="Courier New" w:hAnsi="Courier New" w:cs="Courier New"/>
+          <w:b/>
+          <w:bCs/>
+        </w:rPr>
+        <w:t>int</w:t>
+      </w:r>
+      <w:proofErr w:type="spellEnd"/>
+      <w:proofErr w:type="gramEnd"/>
+      <w:r>
+        <w:rPr>
+          <w:rFonts w:ascii="Courier New" w:hAnsi="Courier New" w:cs="Courier New"/>
+          <w:b/>
+          <w:bCs/>
+        </w:rPr>
+        <w:t xml:space="preserve"> </w:t>
+      </w:r>
+      <w:proofErr w:type="spellStart"/>
+      <w:r>
+        <w:rPr>
+          <w:rFonts w:ascii="Courier New" w:hAnsi="Courier New" w:cs="Courier New"/>
+          <w:b/>
+          <w:bCs/>
+        </w:rPr>
+        <w:t>secondsLeft</w:t>
+      </w:r>
+      <w:proofErr w:type="spellEnd"/>
+      <w:r>
+        <w:rPr>
+          <w:rFonts w:ascii="Courier New" w:hAnsi="Courier New" w:cs="Courier New"/>
+          <w:b/>
+          <w:bCs/>
+        </w:rPr>
+        <w:t xml:space="preserve"> = </w:t>
+      </w:r>
+      <w:proofErr w:type="spellStart"/>
+      <w:r>
+        <w:rPr>
+          <w:rFonts w:ascii="Courier New" w:hAnsi="Courier New" w:cs="Courier New"/>
+          <w:b/>
+          <w:bCs/>
+        </w:rPr>
+        <w:t>myTimer.GetSecondsRemaining</w:t>
+      </w:r>
+      <w:proofErr w:type="spellEnd"/>
+      <w:r>
+        <w:rPr>
+          <w:rFonts w:ascii="Courier New" w:hAnsi="Courier New" w:cs="Courier New"/>
+          <w:b/>
+          <w:bCs/>
+        </w:rPr>
+        <w:t>();</w:t>
+      </w:r>
+    </w:p>
+    <w:p>
+      <w:pPr>
+        <w:keepNext/>
+        <w:pBdr>
+          <w:top w:val="single" w:sz="4" w:space="1" w:color="auto"/>
+          <w:left w:val="single" w:sz="4" w:space="4" w:color="auto"/>
+          <w:bottom w:val="single" w:sz="4" w:space="1" w:color="auto"/>
+          <w:right w:val="single" w:sz="4" w:space="4" w:color="auto"/>
+        </w:pBdr>
+        <w:jc w:val="left"/>
+        <w:rPr>
+          <w:rFonts w:ascii="Courier New" w:hAnsi="Courier New" w:cs="Courier New"/>
+          <w:b/>
+          <w:bCs/>
+        </w:rPr>
+      </w:pPr>
+    </w:p>
+    <w:p>
+      <w:pPr>
+        <w:keepNext/>
+        <w:pBdr>
+          <w:top w:val="single" w:sz="4" w:space="1" w:color="auto"/>
+          <w:left w:val="single" w:sz="4" w:space="4" w:color="auto"/>
+          <w:bottom w:val="single" w:sz="4" w:space="1" w:color="auto"/>
+          <w:right w:val="single" w:sz="4" w:space="4" w:color="auto"/>
+        </w:pBdr>
+        <w:jc w:val="left"/>
+        <w:rPr>
+          <w:rFonts w:ascii="Courier New" w:hAnsi="Courier New" w:cs="Courier New"/>
+          <w:b/>
+          <w:bCs/>
+        </w:rPr>
+      </w:pPr>
+      <w:r>
+        <w:rPr>
+          <w:rFonts w:ascii="Courier New" w:hAnsi="Courier New" w:cs="Courier New"/>
+          <w:b/>
+          <w:bCs/>
+        </w:rPr>
+        <w:tab/>
+      </w:r>
+      <w:r>
+        <w:rPr>
+          <w:rFonts w:ascii="Courier New" w:hAnsi="Courier New" w:cs="Courier New"/>
+          <w:b/>
+          <w:bCs/>
+        </w:rPr>
+        <w:tab/>
+      </w:r>
+      <w:proofErr w:type="gramStart"/>
+      <w:r>
+        <w:rPr>
+          <w:rFonts w:ascii="Courier New" w:hAnsi="Courier New" w:cs="Courier New"/>
+          <w:b/>
+          <w:bCs/>
+        </w:rPr>
+        <w:t>if</w:t>
+      </w:r>
+      <w:proofErr w:type="gramEnd"/>
+      <w:r>
+        <w:rPr>
+          <w:rFonts w:ascii="Courier New" w:hAnsi="Courier New" w:cs="Courier New"/>
+          <w:b/>
+          <w:bCs/>
+        </w:rPr>
+        <w:t>(</w:t>
+      </w:r>
+      <w:proofErr w:type="spellStart"/>
+      <w:r>
+        <w:rPr>
+          <w:rFonts w:ascii="Courier New" w:hAnsi="Courier New" w:cs="Courier New"/>
+          <w:b/>
+          <w:bCs/>
+        </w:rPr>
+        <w:t>secondsLeft</w:t>
+      </w:r>
+      <w:proofErr w:type="spellEnd"/>
+      <w:r>
+        <w:rPr>
+          <w:rFonts w:ascii="Courier New" w:hAnsi="Courier New" w:cs="Courier New"/>
+          <w:b/>
+          <w:bCs/>
+        </w:rPr>
+        <w:t xml:space="preserve"> &lt; 0)</w:t>
+      </w:r>
+    </w:p>
+    <w:p>
+      <w:pPr>
+        <w:keepNext/>
+        <w:pBdr>
+          <w:top w:val="single" w:sz="4" w:space="1" w:color="auto"/>
+          <w:left w:val="single" w:sz="4" w:space="4" w:color="auto"/>
+          <w:bottom w:val="single" w:sz="4" w:space="1" w:color="auto"/>
+          <w:right w:val="single" w:sz="4" w:space="4" w:color="auto"/>
+        </w:pBdr>
+        <w:jc w:val="left"/>
+        <w:rPr>
+          <w:rFonts w:ascii="Courier New" w:hAnsi="Courier New" w:cs="Courier New"/>
+          <w:b/>
+          <w:bCs/>
+        </w:rPr>
+      </w:pPr>
+      <w:r>
+        <w:rPr>
+          <w:rFonts w:ascii="Courier New" w:hAnsi="Courier New" w:cs="Courier New"/>
+          <w:b/>
+          <w:bCs/>
+        </w:rPr>
+        <w:tab/>
+      </w:r>
+      <w:r>
+        <w:rPr>
+          <w:rFonts w:ascii="Courier New" w:hAnsi="Courier New" w:cs="Courier New"/>
+          <w:b/>
+          <w:bCs/>
+        </w:rPr>
+        <w:tab/>
+        <w:t>{</w:t>
+      </w:r>
+    </w:p>
+    <w:p>
+      <w:pPr>
+        <w:keepNext/>
+        <w:pBdr>
+          <w:top w:val="single" w:sz="4" w:space="1" w:color="auto"/>
+          <w:left w:val="single" w:sz="4" w:space="4" w:color="auto"/>
+          <w:bottom w:val="single" w:sz="4" w:space="1" w:color="auto"/>
+          <w:right w:val="single" w:sz="4" w:space="4" w:color="auto"/>
+        </w:pBdr>
+        <w:jc w:val="left"/>
+        <w:rPr>
+          <w:rFonts w:ascii="Courier New" w:hAnsi="Courier New" w:cs="Courier New"/>
+          <w:b/>
+          <w:bCs/>
+        </w:rPr>
+      </w:pPr>
+      <w:r>
+        <w:rPr>
+          <w:rFonts w:ascii="Courier New" w:hAnsi="Courier New" w:cs="Courier New"/>
+          <w:b/>
+          <w:bCs/>
+        </w:rPr>
+        <w:tab/>
+      </w:r>
+      <w:r>
+        <w:rPr>
+          <w:rFonts w:ascii="Courier New" w:hAnsi="Courier New" w:cs="Courier New"/>
+          <w:b/>
+          <w:bCs/>
+        </w:rPr>
+        <w:tab/>
+      </w:r>
+      <w:r>
+        <w:rPr>
+          <w:rFonts w:ascii="Courier New" w:hAnsi="Courier New" w:cs="Courier New"/>
+          <w:b/>
+          <w:bCs/>
+        </w:rPr>
+        <w:tab/>
+      </w:r>
+      <w:proofErr w:type="spellStart"/>
+      <w:proofErr w:type="gramStart"/>
+      <w:r>
+        <w:rPr>
+          <w:rFonts w:ascii="Courier New" w:hAnsi="Courier New" w:cs="Courier New"/>
+          <w:b/>
+          <w:bCs/>
+        </w:rPr>
+        <w:t>int</w:t>
+      </w:r>
+      <w:proofErr w:type="spellEnd"/>
+      <w:proofErr w:type="gramEnd"/>
+      <w:r>
+        <w:rPr>
+          <w:rFonts w:ascii="Courier New" w:hAnsi="Courier New" w:cs="Courier New"/>
+          <w:b/>
+          <w:bCs/>
+        </w:rPr>
+        <w:t xml:space="preserve"> </w:t>
+      </w:r>
+      <w:proofErr w:type="spellStart"/>
+      <w:r>
+        <w:rPr>
+          <w:rFonts w:ascii="Courier New" w:hAnsi="Courier New" w:cs="Courier New"/>
+          <w:b/>
+          <w:bCs/>
+        </w:rPr>
+        <w:t>gameOverLevelIndex</w:t>
+      </w:r>
+      <w:proofErr w:type="spellEnd"/>
+      <w:r>
+        <w:rPr>
+          <w:rFonts w:ascii="Courier New" w:hAnsi="Courier New" w:cs="Courier New"/>
+          <w:b/>
+          <w:bCs/>
+        </w:rPr>
+        <w:t xml:space="preserve"> = 2;</w:t>
+      </w:r>
+    </w:p>
+    <w:p>
+      <w:pPr>
+        <w:keepNext/>
+        <w:pBdr>
+          <w:top w:val="single" w:sz="4" w:space="1" w:color="auto"/>
+          <w:left w:val="single" w:sz="4" w:space="4" w:color="auto"/>
+          <w:bottom w:val="single" w:sz="4" w:space="1" w:color="auto"/>
+          <w:right w:val="single" w:sz="4" w:space="4" w:color="auto"/>
+        </w:pBdr>
+        <w:jc w:val="left"/>
+        <w:rPr>
+          <w:rFonts w:ascii="Courier New" w:hAnsi="Courier New" w:cs="Courier New"/>
+          <w:b/>
+          <w:bCs/>
+        </w:rPr>
+      </w:pPr>
+      <w:r>
+        <w:rPr>
+          <w:rFonts w:ascii="Courier New" w:hAnsi="Courier New" w:cs="Courier New"/>
+          <w:b/>
+          <w:bCs/>
+        </w:rPr>
+        <w:tab/>
+      </w:r>
+      <w:r>
+        <w:rPr>
+          <w:rFonts w:ascii="Courier New" w:hAnsi="Courier New" w:cs="Courier New"/>
+          <w:b/>
+          <w:bCs/>
+        </w:rPr>
+        <w:tab/>
+      </w:r>
+      <w:r>
+        <w:rPr>
+          <w:rFonts w:ascii="Courier New" w:hAnsi="Courier New" w:cs="Courier New"/>
+          <w:b/>
+          <w:bCs/>
+        </w:rPr>
+        <w:tab/>
+      </w:r>
+      <w:proofErr w:type="spellStart"/>
+      <w:proofErr w:type="gramStart"/>
+      <w:r>
+        <w:rPr>
+          <w:rFonts w:ascii="Courier New" w:hAnsi="Courier New" w:cs="Courier New"/>
+          <w:b/>
+          <w:bCs/>
+        </w:rPr>
+        <w:t>Application.LoadLevel</w:t>
+      </w:r>
+      <w:proofErr w:type="spellEnd"/>
+      <w:r>
+        <w:rPr>
+          <w:rFonts w:ascii="Courier New" w:hAnsi="Courier New" w:cs="Courier New"/>
+          <w:b/>
+          <w:bCs/>
+        </w:rPr>
+        <w:t>(</w:t>
+      </w:r>
+      <w:proofErr w:type="spellStart"/>
+      <w:proofErr w:type="gramEnd"/>
+      <w:r>
+        <w:rPr>
+          <w:rFonts w:ascii="Courier New" w:hAnsi="Courier New" w:cs="Courier New"/>
+          <w:b/>
+          <w:bCs/>
+        </w:rPr>
+        <w:t>gameOverLevelIndex</w:t>
+      </w:r>
+      <w:proofErr w:type="spellEnd"/>
+      <w:r>
+        <w:rPr>
+          <w:rFonts w:ascii="Courier New" w:hAnsi="Courier New" w:cs="Courier New"/>
+          <w:b/>
+          <w:bCs/>
+        </w:rPr>
+        <w:t xml:space="preserve">); </w:t>
+      </w:r>
+    </w:p>
+    <w:p>
+      <w:pPr>
+        <w:keepNext/>
+        <w:pBdr>
+          <w:top w:val="single" w:sz="4" w:space="1" w:color="auto"/>
+          <w:left w:val="single" w:sz="4" w:space="4" w:color="auto"/>
+          <w:bottom w:val="single" w:sz="4" w:space="1" w:color="auto"/>
+          <w:right w:val="single" w:sz="4" w:space="4" w:color="auto"/>
+        </w:pBdr>
+        <w:jc w:val="left"/>
+        <w:rPr>
+          <w:rFonts w:ascii="Courier New" w:hAnsi="Courier New" w:cs="Courier New"/>
+          <w:b/>
+          <w:bCs/>
+        </w:rPr>
+      </w:pPr>
+      <w:r>
+        <w:rPr>
+          <w:rFonts w:ascii="Courier New" w:hAnsi="Courier New" w:cs="Courier New"/>
+          <w:b/>
+          <w:bCs/>
+        </w:rPr>
+        <w:tab/>
+      </w:r>
+      <w:r>
+        <w:rPr>
+          <w:rFonts w:ascii="Courier New" w:hAnsi="Courier New" w:cs="Courier New"/>
+          <w:b/>
+          <w:bCs/>
+        </w:rPr>
+        <w:tab/>
+        <w:t>}</w:t>
+      </w:r>
+    </w:p>
+    <w:p>
+      <w:pPr>
+        <w:keepNext/>
+        <w:pBdr>
+          <w:top w:val="single" w:sz="4" w:space="1" w:color="auto"/>
+          <w:left w:val="single" w:sz="4" w:space="4" w:color="auto"/>
+          <w:bottom w:val="single" w:sz="4" w:space="1" w:color="auto"/>
+          <w:right w:val="single" w:sz="4" w:space="4" w:color="auto"/>
+        </w:pBdr>
+        <w:jc w:val="left"/>
+        <w:rPr>
+          <w:rFonts w:ascii="Courier New" w:hAnsi="Courier New" w:cs="Courier New"/>
+          <w:b/>
+          <w:bCs/>
+        </w:rPr>
+      </w:pPr>
+      <w:r>
+        <w:rPr>
+          <w:rFonts w:ascii="Courier New" w:hAnsi="Courier New" w:cs="Courier New"/>
+          <w:b/>
+          <w:bCs/>
+        </w:rPr>
+        <w:tab/>
+        <w:t>}</w:t>
+      </w:r>
+    </w:p>
+    <w:p>
+      <w:pPr>
+        <w:keepNext/>
+        <w:pBdr>
+          <w:top w:val="single" w:sz="4" w:space="1" w:color="auto"/>
+          <w:left w:val="single" w:sz="4" w:space="4" w:color="auto"/>
+          <w:bottom w:val="single" w:sz="4" w:space="1" w:color="auto"/>
+          <w:right w:val="single" w:sz="4" w:space="4" w:color="auto"/>
+        </w:pBdr>
+        <w:jc w:val="left"/>
+        <w:rPr>
+          <w:rFonts w:ascii="Courier New" w:hAnsi="Courier New" w:cs="Courier New"/>
+          <w:b/>
+          <w:bCs/>
+        </w:rPr>
+      </w:pPr>
+      <w:r>
+        <w:rPr>
+          <w:rFonts w:ascii="Courier New" w:hAnsi="Courier New" w:cs="Courier New"/>
+          <w:b/>
+          <w:bCs/>
+        </w:rPr>
+        <w:t>}</w:t>
+      </w:r>
+    </w:p>
+    <w:p>
+      <w:pPr>
+        <w:keepNext/>
+        <w:pBdr>
+          <w:top w:val="single" w:sz="4" w:space="1" w:color="auto"/>
+          <w:left w:val="single" w:sz="4" w:space="4" w:color="auto"/>
+          <w:bottom w:val="single" w:sz="4" w:space="1" w:color="auto"/>
+          <w:right w:val="single" w:sz="4" w:space="4" w:color="auto"/>
+        </w:pBdr>
+        <w:ind w:firstLine="720"/>
+        <w:rPr>
+          <w:rFonts w:ascii="Courier New" w:hAnsi="Courier New" w:cs="Courier New"/>
+          <w:b/>
+          <w:bCs/>
+        </w:rPr>
       </w:pPr>
     </w:p>
     <w:sectPr>
@@ -970,7 +3407,7 @@
         <w:noProof/>
         <w:snapToGrid w:val="0"/>
       </w:rPr>
-      <w:t>3</w:t>
+      <w:t>4</w:t>
     </w:r>
     <w:r>
       <w:rPr>
@@ -986,16 +3423,31 @@
       </w:rPr>
       <w:t xml:space="preserve"> of </w:t>
     </w:r>
-    <w:fldSimple w:instr=" NUMPAGES  \* MERGEFORMAT ">
-      <w:r>
-        <w:rPr>
-          <w:b/>
-          <w:noProof/>
-          <w:snapToGrid w:val="0"/>
-        </w:rPr>
-        <w:t>3</w:t>
-      </w:r>
-    </w:fldSimple>
+    <w:r>
+      <w:fldChar w:fldCharType="begin"/>
+    </w:r>
+    <w:r>
+      <w:instrText xml:space="preserve"> NUMPAGES  \* MERGEFORMAT </w:instrText>
+    </w:r>
+    <w:r>
+      <w:fldChar w:fldCharType="separate"/>
+    </w:r>
+    <w:r>
+      <w:rPr>
+        <w:b/>
+        <w:noProof/>
+        <w:snapToGrid w:val="0"/>
+      </w:rPr>
+      <w:t>4</w:t>
+    </w:r>
+    <w:r>
+      <w:rPr>
+        <w:b/>
+        <w:noProof/>
+        <w:snapToGrid w:val="0"/>
+      </w:rPr>
+      <w:fldChar w:fldCharType="end"/>
+    </w:r>
   </w:p>
 </w:ftr>
 </file>
@@ -3195,6 +5647,119 @@
     </w:lvl>
   </w:abstractNum>
   <w:abstractNum w:abstractNumId="23">
+    <w:nsid w:val="547B37B6"/>
+    <w:multiLevelType w:val="hybridMultilevel"/>
+    <w:tmpl w:val="1A4C3130"/>
+    <w:lvl w:ilvl="0" w:tplc="04090001">
+      <w:start w:val="1"/>
+      <w:numFmt w:val="bullet"/>
+      <w:lvlText w:val=""/>
+      <w:lvlJc w:val="left"/>
+      <w:pPr>
+        <w:ind w:left="720" w:hanging="360"/>
+      </w:pPr>
+      <w:rPr>
+        <w:rFonts w:ascii="Symbol" w:hAnsi="Symbol" w:hint="default"/>
+      </w:rPr>
+    </w:lvl>
+    <w:lvl w:ilvl="1" w:tplc="04090003" w:tentative="1">
+      <w:start w:val="1"/>
+      <w:numFmt w:val="bullet"/>
+      <w:lvlText w:val="o"/>
+      <w:lvlJc w:val="left"/>
+      <w:pPr>
+        <w:ind w:left="1440" w:hanging="360"/>
+      </w:pPr>
+      <w:rPr>
+        <w:rFonts w:ascii="Courier New" w:hAnsi="Courier New" w:hint="default"/>
+      </w:rPr>
+    </w:lvl>
+    <w:lvl w:ilvl="2" w:tplc="04090005" w:tentative="1">
+      <w:start w:val="1"/>
+      <w:numFmt w:val="bullet"/>
+      <w:lvlText w:val=""/>
+      <w:lvlJc w:val="left"/>
+      <w:pPr>
+        <w:ind w:left="2160" w:hanging="360"/>
+      </w:pPr>
+      <w:rPr>
+        <w:rFonts w:ascii="Wingdings" w:hAnsi="Wingdings" w:hint="default"/>
+      </w:rPr>
+    </w:lvl>
+    <w:lvl w:ilvl="3" w:tplc="04090001" w:tentative="1">
+      <w:start w:val="1"/>
+      <w:numFmt w:val="bullet"/>
+      <w:lvlText w:val=""/>
+      <w:lvlJc w:val="left"/>
+      <w:pPr>
+        <w:ind w:left="2880" w:hanging="360"/>
+      </w:pPr>
+      <w:rPr>
+        <w:rFonts w:ascii="Symbol" w:hAnsi="Symbol" w:hint="default"/>
+      </w:rPr>
+    </w:lvl>
+    <w:lvl w:ilvl="4" w:tplc="04090003" w:tentative="1">
+      <w:start w:val="1"/>
+      <w:numFmt w:val="bullet"/>
+      <w:lvlText w:val="o"/>
+      <w:lvlJc w:val="left"/>
+      <w:pPr>
+        <w:ind w:left="3600" w:hanging="360"/>
+      </w:pPr>
+      <w:rPr>
+        <w:rFonts w:ascii="Courier New" w:hAnsi="Courier New" w:hint="default"/>
+      </w:rPr>
+    </w:lvl>
+    <w:lvl w:ilvl="5" w:tplc="04090005" w:tentative="1">
+      <w:start w:val="1"/>
+      <w:numFmt w:val="bullet"/>
+      <w:lvlText w:val=""/>
+      <w:lvlJc w:val="left"/>
+      <w:pPr>
+        <w:ind w:left="4320" w:hanging="360"/>
+      </w:pPr>
+      <w:rPr>
+        <w:rFonts w:ascii="Wingdings" w:hAnsi="Wingdings" w:hint="default"/>
+      </w:rPr>
+    </w:lvl>
+    <w:lvl w:ilvl="6" w:tplc="04090001" w:tentative="1">
+      <w:start w:val="1"/>
+      <w:numFmt w:val="bullet"/>
+      <w:lvlText w:val=""/>
+      <w:lvlJc w:val="left"/>
+      <w:pPr>
+        <w:ind w:left="5040" w:hanging="360"/>
+      </w:pPr>
+      <w:rPr>
+        <w:rFonts w:ascii="Symbol" w:hAnsi="Symbol" w:hint="default"/>
+      </w:rPr>
+    </w:lvl>
+    <w:lvl w:ilvl="7" w:tplc="04090003" w:tentative="1">
+      <w:start w:val="1"/>
+      <w:numFmt w:val="bullet"/>
+      <w:lvlText w:val="o"/>
+      <w:lvlJc w:val="left"/>
+      <w:pPr>
+        <w:ind w:left="5760" w:hanging="360"/>
+      </w:pPr>
+      <w:rPr>
+        <w:rFonts w:ascii="Courier New" w:hAnsi="Courier New" w:hint="default"/>
+      </w:rPr>
+    </w:lvl>
+    <w:lvl w:ilvl="8" w:tplc="04090005" w:tentative="1">
+      <w:start w:val="1"/>
+      <w:numFmt w:val="bullet"/>
+      <w:lvlText w:val=""/>
+      <w:lvlJc w:val="left"/>
+      <w:pPr>
+        <w:ind w:left="6480" w:hanging="360"/>
+      </w:pPr>
+      <w:rPr>
+        <w:rFonts w:ascii="Wingdings" w:hAnsi="Wingdings" w:hint="default"/>
+      </w:rPr>
+    </w:lvl>
+  </w:abstractNum>
+  <w:abstractNum w:abstractNumId="24">
     <w:nsid w:val="55950BC4"/>
     <w:multiLevelType w:val="hybridMultilevel"/>
     <w:tmpl w:val="FC04DD4E"/>
@@ -3307,7 +5872,7 @@
       </w:rPr>
     </w:lvl>
   </w:abstractNum>
-  <w:abstractNum w:abstractNumId="24">
+  <w:abstractNum w:abstractNumId="25">
     <w:nsid w:val="56C3386D"/>
     <w:multiLevelType w:val="hybridMultilevel"/>
     <w:tmpl w:val="100CEC6C"/>
@@ -3420,7 +5985,7 @@
       </w:rPr>
     </w:lvl>
   </w:abstractNum>
-  <w:abstractNum w:abstractNumId="25">
+  <w:abstractNum w:abstractNumId="26">
     <w:nsid w:val="598207C7"/>
     <w:multiLevelType w:val="hybridMultilevel"/>
     <w:tmpl w:val="1EB09FCC"/>
@@ -3533,7 +6098,7 @@
       </w:rPr>
     </w:lvl>
   </w:abstractNum>
-  <w:abstractNum w:abstractNumId="26">
+  <w:abstractNum w:abstractNumId="27">
     <w:nsid w:val="64C3607C"/>
     <w:multiLevelType w:val="hybridMultilevel"/>
     <w:tmpl w:val="63A0573C"/>
@@ -3646,7 +6211,7 @@
       </w:rPr>
     </w:lvl>
   </w:abstractNum>
-  <w:abstractNum w:abstractNumId="27">
+  <w:abstractNum w:abstractNumId="28">
     <w:nsid w:val="68B36855"/>
     <w:multiLevelType w:val="hybridMultilevel"/>
     <w:tmpl w:val="F6048BAA"/>
@@ -3759,7 +6324,7 @@
       </w:rPr>
     </w:lvl>
   </w:abstractNum>
-  <w:abstractNum w:abstractNumId="28">
+  <w:abstractNum w:abstractNumId="29">
     <w:nsid w:val="6EBF5AF9"/>
     <w:multiLevelType w:val="hybridMultilevel"/>
     <w:tmpl w:val="749E51CA"/>
@@ -3872,7 +6437,7 @@
       </w:rPr>
     </w:lvl>
   </w:abstractNum>
-  <w:abstractNum w:abstractNumId="29">
+  <w:abstractNum w:abstractNumId="30">
     <w:nsid w:val="767F3EB7"/>
     <w:multiLevelType w:val="hybridMultilevel"/>
     <w:tmpl w:val="4F0E322C"/>
@@ -3985,7 +6550,7 @@
       </w:rPr>
     </w:lvl>
   </w:abstractNum>
-  <w:abstractNum w:abstractNumId="30">
+  <w:abstractNum w:abstractNumId="31">
     <w:nsid w:val="774C646A"/>
     <w:multiLevelType w:val="multilevel"/>
     <w:tmpl w:val="0350918A"/>
@@ -4156,16 +6721,16 @@
     <w:abstractNumId w:val="10"/>
   </w:num>
   <w:num w:numId="8">
-    <w:abstractNumId w:val="24"/>
+    <w:abstractNumId w:val="25"/>
   </w:num>
   <w:num w:numId="9">
-    <w:abstractNumId w:val="28"/>
+    <w:abstractNumId w:val="29"/>
   </w:num>
   <w:num w:numId="10">
     <w:abstractNumId w:val="5"/>
   </w:num>
   <w:num w:numId="11">
-    <w:abstractNumId w:val="23"/>
+    <w:abstractNumId w:val="24"/>
   </w:num>
   <w:num w:numId="12">
     <w:abstractNumId w:val="2"/>
@@ -4189,13 +6754,13 @@
     <w:abstractNumId w:val="12"/>
   </w:num>
   <w:num w:numId="19">
-    <w:abstractNumId w:val="25"/>
+    <w:abstractNumId w:val="26"/>
   </w:num>
   <w:num w:numId="20">
     <w:abstractNumId w:val="9"/>
   </w:num>
   <w:num w:numId="21">
-    <w:abstractNumId w:val="29"/>
+    <w:abstractNumId w:val="30"/>
   </w:num>
   <w:num w:numId="22">
     <w:abstractNumId w:val="4"/>
@@ -4207,7 +6772,7 @@
     <w:abstractNumId w:val="17"/>
   </w:num>
   <w:num w:numId="25">
-    <w:abstractNumId w:val="30"/>
+    <w:abstractNumId w:val="31"/>
   </w:num>
   <w:num w:numId="26">
     <w:abstractNumId w:val="19"/>
@@ -4216,7 +6781,7 @@
     <w:abstractNumId w:val="3"/>
   </w:num>
   <w:num w:numId="28">
-    <w:abstractNumId w:val="27"/>
+    <w:abstractNumId w:val="28"/>
   </w:num>
   <w:num w:numId="29">
     <w:abstractNumId w:val="21"/>
@@ -4225,7 +6790,10 @@
     <w:abstractNumId w:val="8"/>
   </w:num>
   <w:num w:numId="31">
-    <w:abstractNumId w:val="26"/>
+    <w:abstractNumId w:val="27"/>
+  </w:num>
+  <w:num w:numId="32">
+    <w:abstractNumId w:val="23"/>
   </w:num>
   <w:numIdMacAtCleanup w:val="18"/>
 </w:numbering>
@@ -6526,7 +9094,7 @@
 </file>
 
 <file path=customXml/itemProps1.xml><?xml version="1.0" encoding="utf-8"?>
-<ds:datastoreItem xmlns:ds="http://schemas.openxmlformats.org/officeDocument/2006/customXml" ds:itemID="{14CD76F7-524C-E84C-AAAB-CDDD3725EAD2}">
+<ds:datastoreItem xmlns:ds="http://schemas.openxmlformats.org/officeDocument/2006/customXml" ds:itemID="{593D1E6F-275E-9741-9710-7F3E53F8854C}">
   <ds:schemaRefs>
     <ds:schemaRef ds:uri="http://schemas.openxmlformats.org/officeDocument/2006/bibliography"/>
   </ds:schemaRefs>

</xml_diff>

<commit_message>
v3.0.0 - Archive before 2015 updates begin ...
</commit_message>
<xml_diff>
--- a/gravity_guy_2D - part 6.docx
+++ b/gravity_guy_2D - part 6.docx
@@ -274,6 +274,8 @@
         </w:rPr>
         <w:fldChar w:fldCharType="separate"/>
       </w:r>
+      <w:bookmarkStart w:id="0" w:name="_GoBack"/>
+      <w:bookmarkEnd w:id="0"/>
       <w:r>
         <w:rPr>
           <w:noProof/>
@@ -295,7 +297,7 @@
         <w:rPr>
           <w:noProof/>
         </w:rPr>
-        <w:t>Solves the multiple deaths when hits spikes objects problem</w:t>
+        <w:t>TOPIC</w:t>
       </w:r>
       <w:r>
         <w:rPr>
@@ -313,7 +315,7 @@
         <w:rPr>
           <w:noProof/>
         </w:rPr>
-        <w:instrText xml:space="preserve"> PAGEREF _Toc254859324 \h </w:instrText>
+        <w:instrText xml:space="preserve"> PAGEREF _Toc256604108 \h </w:instrText>
       </w:r>
       <w:r>
         <w:rPr>
@@ -376,7 +378,7 @@
         <w:rPr>
           <w:noProof/>
         </w:rPr>
-        <w:t>Stop guy jumping out of screen</w:t>
+        <w:t>Simple timers</w:t>
       </w:r>
       <w:r>
         <w:rPr>
@@ -394,7 +396,7 @@
         <w:rPr>
           <w:noProof/>
         </w:rPr>
-        <w:instrText xml:space="preserve"> PAGEREF _Toc254859325 \h </w:instrText>
+        <w:instrText xml:space="preserve"> PAGEREF _Toc256604109 \h </w:instrText>
       </w:r>
       <w:r>
         <w:rPr>
@@ -412,168 +414,6 @@
           <w:noProof/>
         </w:rPr>
         <w:t>3</w:t>
-      </w:r>
-      <w:r>
-        <w:rPr>
-          <w:noProof/>
-        </w:rPr>
-        <w:fldChar w:fldCharType="end"/>
-      </w:r>
-    </w:p>
-    <w:p>
-      <w:pPr>
-        <w:pStyle w:val="TOC1"/>
-        <w:tabs>
-          <w:tab w:val="left" w:pos="373"/>
-          <w:tab w:val="right" w:leader="dot" w:pos="9771"/>
-        </w:tabs>
-        <w:rPr>
-          <w:rFonts w:asciiTheme="minorHAnsi" w:eastAsiaTheme="minorEastAsia" w:hAnsiTheme="minorHAnsi" w:cstheme="minorBidi"/>
-          <w:b w:val="0"/>
-          <w:bCs w:val="0"/>
-          <w:caps w:val="0"/>
-          <w:noProof/>
-          <w:lang w:val="en-US" w:eastAsia="ja-JP"/>
-        </w:rPr>
-      </w:pPr>
-      <w:r>
-        <w:rPr>
-          <w:noProof/>
-        </w:rPr>
-        <w:t>3</w:t>
-      </w:r>
-      <w:r>
-        <w:rPr>
-          <w:rFonts w:asciiTheme="minorHAnsi" w:eastAsiaTheme="minorEastAsia" w:hAnsiTheme="minorHAnsi" w:cstheme="minorBidi"/>
-          <w:b w:val="0"/>
-          <w:bCs w:val="0"/>
-          <w:caps w:val="0"/>
-          <w:noProof/>
-          <w:lang w:val="en-US" w:eastAsia="ja-JP"/>
-        </w:rPr>
-        <w:tab/>
-      </w:r>
-      <w:r>
-        <w:rPr>
-          <w:noProof/>
-        </w:rPr>
-        <w:t>Solves the multiple deaths when hits spikes objects problem</w:t>
-      </w:r>
-      <w:r>
-        <w:rPr>
-          <w:noProof/>
-        </w:rPr>
-        <w:tab/>
-      </w:r>
-      <w:r>
-        <w:rPr>
-          <w:noProof/>
-        </w:rPr>
-        <w:fldChar w:fldCharType="begin"/>
-      </w:r>
-      <w:r>
-        <w:rPr>
-          <w:noProof/>
-        </w:rPr>
-        <w:instrText xml:space="preserve"> PAGEREF _Toc254859326 \h </w:instrText>
-      </w:r>
-      <w:r>
-        <w:rPr>
-          <w:noProof/>
-        </w:rPr>
-      </w:r>
-      <w:r>
-        <w:rPr>
-          <w:noProof/>
-        </w:rPr>
-        <w:fldChar w:fldCharType="separate"/>
-      </w:r>
-      <w:r>
-        <w:rPr>
-          <w:noProof/>
-        </w:rPr>
-        <w:t>4</w:t>
-      </w:r>
-      <w:r>
-        <w:rPr>
-          <w:noProof/>
-        </w:rPr>
-        <w:fldChar w:fldCharType="end"/>
-      </w:r>
-    </w:p>
-    <w:p>
-      <w:pPr>
-        <w:pStyle w:val="TOC1"/>
-        <w:tabs>
-          <w:tab w:val="left" w:pos="373"/>
-          <w:tab w:val="right" w:leader="dot" w:pos="9771"/>
-        </w:tabs>
-        <w:rPr>
-          <w:rFonts w:asciiTheme="minorHAnsi" w:eastAsiaTheme="minorEastAsia" w:hAnsiTheme="minorHAnsi" w:cstheme="minorBidi"/>
-          <w:b w:val="0"/>
-          <w:bCs w:val="0"/>
-          <w:caps w:val="0"/>
-          <w:noProof/>
-          <w:lang w:val="en-US" w:eastAsia="ja-JP"/>
-        </w:rPr>
-      </w:pPr>
-      <w:r>
-        <w:rPr>
-          <w:noProof/>
-        </w:rPr>
-        <w:t>4</w:t>
-      </w:r>
-      <w:r>
-        <w:rPr>
-          <w:rFonts w:asciiTheme="minorHAnsi" w:eastAsiaTheme="minorEastAsia" w:hAnsiTheme="minorHAnsi" w:cstheme="minorBidi"/>
-          <w:b w:val="0"/>
-          <w:bCs w:val="0"/>
-          <w:caps w:val="0"/>
-          <w:noProof/>
-          <w:lang w:val="en-US" w:eastAsia="ja-JP"/>
-        </w:rPr>
-        <w:tab/>
-      </w:r>
-      <w:r>
-        <w:rPr>
-          <w:noProof/>
-        </w:rPr>
-        <w:t>Congratulations …</w:t>
-      </w:r>
-      <w:r>
-        <w:rPr>
-          <w:noProof/>
-        </w:rPr>
-        <w:tab/>
-      </w:r>
-      <w:r>
-        <w:rPr>
-          <w:noProof/>
-        </w:rPr>
-        <w:fldChar w:fldCharType="begin"/>
-      </w:r>
-      <w:r>
-        <w:rPr>
-          <w:noProof/>
-        </w:rPr>
-        <w:instrText xml:space="preserve"> PAGEREF _Toc254859327 \h </w:instrText>
-      </w:r>
-      <w:r>
-        <w:rPr>
-          <w:noProof/>
-        </w:rPr>
-      </w:r>
-      <w:r>
-        <w:rPr>
-          <w:noProof/>
-        </w:rPr>
-        <w:fldChar w:fldCharType="separate"/>
-      </w:r>
-      <w:r>
-        <w:rPr>
-          <w:noProof/>
-        </w:rPr>
-        <w:t>5</w:t>
       </w:r>
       <w:r>
         <w:rPr>
@@ -616,10 +456,12 @@
         <w:pageBreakBefore/>
         <w:ind w:left="431" w:hanging="431"/>
       </w:pPr>
+      <w:bookmarkStart w:id="1" w:name="_Toc256604108"/>
       <w:r>
         <w:lastRenderedPageBreak/>
         <w:t>TOPIC</w:t>
       </w:r>
+      <w:bookmarkEnd w:id="1"/>
     </w:p>
     <w:p>
       <w:pPr>
@@ -642,10 +484,12 @@
         <w:pageBreakBefore/>
         <w:ind w:left="431" w:hanging="431"/>
       </w:pPr>
+      <w:bookmarkStart w:id="2" w:name="_Toc256604109"/>
       <w:r>
         <w:lastRenderedPageBreak/>
         <w:t>Simple timers</w:t>
       </w:r>
+      <w:bookmarkEnd w:id="2"/>
     </w:p>
     <w:p>
       <w:pPr>
@@ -2731,8 +2575,6 @@
         </w:rPr>
         <w:tab/>
       </w:r>
-      <w:bookmarkStart w:id="0" w:name="_GoBack"/>
-      <w:bookmarkEnd w:id="0"/>
       <w:r>
         <w:rPr>
           <w:rFonts w:ascii="Courier New" w:hAnsi="Courier New" w:cs="Courier New"/>
@@ -2810,13 +2652,6 @@
           <w:bCs/>
         </w:rPr>
         <w:tab/>
-      </w:r>
-      <w:r>
-        <w:rPr>
-          <w:rFonts w:ascii="Courier New" w:hAnsi="Courier New" w:cs="Courier New"/>
-          <w:b/>
-          <w:bCs/>
-        </w:rPr>
         <w:t>{</w:t>
       </w:r>
     </w:p>
@@ -3407,7 +3242,7 @@
         <w:noProof/>
         <w:snapToGrid w:val="0"/>
       </w:rPr>
-      <w:t>4</w:t>
+      <w:t>1</w:t>
     </w:r>
     <w:r>
       <w:rPr>
@@ -3423,31 +3258,16 @@
       </w:rPr>
       <w:t xml:space="preserve"> of </w:t>
     </w:r>
-    <w:r>
-      <w:fldChar w:fldCharType="begin"/>
-    </w:r>
-    <w:r>
-      <w:instrText xml:space="preserve"> NUMPAGES  \* MERGEFORMAT </w:instrText>
-    </w:r>
-    <w:r>
-      <w:fldChar w:fldCharType="separate"/>
-    </w:r>
-    <w:r>
-      <w:rPr>
-        <w:b/>
-        <w:noProof/>
-        <w:snapToGrid w:val="0"/>
-      </w:rPr>
-      <w:t>4</w:t>
-    </w:r>
-    <w:r>
-      <w:rPr>
-        <w:b/>
-        <w:noProof/>
-        <w:snapToGrid w:val="0"/>
-      </w:rPr>
-      <w:fldChar w:fldCharType="end"/>
-    </w:r>
+    <w:fldSimple w:instr=" NUMPAGES  \* MERGEFORMAT ">
+      <w:r>
+        <w:rPr>
+          <w:b/>
+          <w:noProof/>
+          <w:snapToGrid w:val="0"/>
+        </w:rPr>
+        <w:t>4</w:t>
+      </w:r>
+    </w:fldSimple>
   </w:p>
 </w:ftr>
 </file>
@@ -9094,7 +8914,7 @@
 </file>
 
 <file path=customXml/itemProps1.xml><?xml version="1.0" encoding="utf-8"?>
-<ds:datastoreItem xmlns:ds="http://schemas.openxmlformats.org/officeDocument/2006/customXml" ds:itemID="{593D1E6F-275E-9741-9710-7F3E53F8854C}">
+<ds:datastoreItem xmlns:ds="http://schemas.openxmlformats.org/officeDocument/2006/customXml" ds:itemID="{332AF759-57FF-D748-839E-C096E07C8CFA}">
   <ds:schemaRefs>
     <ds:schemaRef ds:uri="http://schemas.openxmlformats.org/officeDocument/2006/bibliography"/>
   </ds:schemaRefs>

</xml_diff>